<commit_message>
Fixed NRF Testing doc
</commit_message>
<xml_diff>
--- a/Non-Functional Testing/Non Functional Requirements Testing.docx
+++ b/Non-Functional Testing/Non Functional Requirements Testing.docx
@@ -1,6 +1,6 @@
 
 <file path=word/document.xml><?xml version="1.0" encoding="utf-8"?>
-<w:document xmlns:wpc="http://schemas.microsoft.com/office/word/2010/wordprocessingCanvas" xmlns:cx="http://schemas.microsoft.com/office/drawing/2014/chartex" xmlns:cx1="http://schemas.microsoft.com/office/drawing/2015/9/8/chartex" xmlns:cx2="http://schemas.microsoft.com/office/drawing/2015/10/21/chartex" xmlns:cx3="http://schemas.microsoft.com/office/drawing/2016/5/9/chartex" xmlns:cx4="http://schemas.microsoft.com/office/drawing/2016/5/10/chartex" xmlns:cx5="http://schemas.microsoft.com/office/drawing/2016/5/11/chartex" xmlns:cx6="http://schemas.microsoft.com/office/drawing/2016/5/12/chartex" xmlns:cx7="http://schemas.microsoft.com/office/drawing/2016/5/13/chartex" xmlns:cx8="http://schemas.microsoft.com/office/drawing/2016/5/14/chartex" xmlns:mc="http://schemas.openxmlformats.org/markup-compatibility/2006" xmlns:aink="http://schemas.microsoft.com/office/drawing/2016/ink" xmlns:am3d="http://schemas.microsoft.com/office/drawing/2017/model3d" xmlns:o="urn:schemas-microsoft-com:office:office" xmlns:oel="http://schemas.microsoft.com/office/2019/extlst" xmlns:r="http://schemas.openxmlformats.org/officeDocument/2006/relationships" xmlns:m="http://schemas.openxmlformats.org/officeDocument/2006/math" xmlns:v="urn:schemas-microsoft-com:vml" xmlns:wp14="http://schemas.microsoft.com/office/word/2010/wordprocessingDrawing" xmlns:wp="http://schemas.openxmlformats.org/drawingml/2006/wordprocessingDrawing" xmlns:w10="urn:schemas-microsoft-com:office:word" xmlns:w="http://schemas.openxmlformats.org/wordprocessingml/2006/main" xmlns:w14="http://schemas.microsoft.com/office/word/2010/wordml" xmlns:w15="http://schemas.microsoft.com/office/word/2012/wordml" xmlns:w16cex="http://schemas.microsoft.com/office/word/2018/wordml/cex" xmlns:w16cid="http://schemas.microsoft.com/office/word/2016/wordml/cid" xmlns:w16="http://schemas.microsoft.com/office/word/2018/wordml" xmlns:w16sdtdh="http://schemas.microsoft.com/office/word/2020/wordml/sdtdatahash" xmlns:w16se="http://schemas.microsoft.com/office/word/2015/wordml/symex" xmlns:wpg="http://schemas.microsoft.com/office/word/2010/wordprocessingGroup" xmlns:wpi="http://schemas.microsoft.com/office/word/2010/wordprocessingInk" xmlns:wne="http://schemas.microsoft.com/office/word/2006/wordml" xmlns:wps="http://schemas.microsoft.com/office/word/2010/wordprocessingShape" mc:Ignorable="w14 w15 w16se w16cid w16 w16cex w16sdtdh wp14">
+<w:document xmlns:ve="http://schemas.openxmlformats.org/markup-compatibility/2006" xmlns:o="urn:schemas-microsoft-com:office:office" xmlns:r="http://schemas.openxmlformats.org/officeDocument/2006/relationships" xmlns:m="http://schemas.openxmlformats.org/officeDocument/2006/math" xmlns:v="urn:schemas-microsoft-com:vml" xmlns:wp="http://schemas.openxmlformats.org/drawingml/2006/wordprocessingDrawing" xmlns:w10="urn:schemas-microsoft-com:office:word" xmlns:w="http://schemas.openxmlformats.org/wordprocessingml/2006/main" xmlns:wne="http://schemas.microsoft.com/office/word/2006/wordml">
   <w:body>
     <w:p>
       <w:pPr>
@@ -122,9 +122,10 @@
           <w:noProof/>
           <w:sz w:val="28"/>
           <w:szCs w:val="28"/>
+          <w:lang w:val="en-US" w:eastAsia="en-US" w:bidi="gu-IN"/>
         </w:rPr>
         <w:drawing>
-          <wp:inline distT="114300" distB="114300" distL="114300" distR="114300" wp14:anchorId="3008C7B2" wp14:editId="5BE1D70C">
+          <wp:inline distT="114300" distB="114300" distL="114300" distR="114300">
             <wp:extent cx="6286500" cy="1435100"/>
             <wp:effectExtent l="0" t="0" r="0" b="0"/>
             <wp:docPr id="7" name="image1.png"/>
@@ -238,9 +239,10 @@
           <w:noProof/>
           <w:sz w:val="28"/>
           <w:szCs w:val="28"/>
+          <w:lang w:val="en-US" w:eastAsia="en-US" w:bidi="gu-IN"/>
         </w:rPr>
         <w:drawing>
-          <wp:inline distT="114300" distB="114300" distL="114300" distR="114300" wp14:anchorId="0203C9F8" wp14:editId="6667E411">
+          <wp:inline distT="114300" distB="114300" distL="114300" distR="114300">
             <wp:extent cx="6286500" cy="1435100"/>
             <wp:effectExtent l="0" t="0" r="0" b="0"/>
             <wp:docPr id="18" name="image15.png"/>
@@ -371,7 +373,15 @@
           <w:sz w:val="28"/>
           <w:szCs w:val="28"/>
         </w:rPr>
-        <w:t>Only the individual submitting the job application and the organization that posted the job profile will have access to the application details, ensuring confidentiality and limiting visibility to authorized parties involved in the hiring process.</w:t>
+        <w:t>Onl</w:t>
+      </w:r>
+      <w:r>
+        <w:rPr>
+          <w:rFonts w:asciiTheme="majorHAnsi" w:hAnsiTheme="majorHAnsi" w:cstheme="majorHAnsi"/>
+          <w:sz w:val="28"/>
+          <w:szCs w:val="28"/>
+        </w:rPr>
+        <w:t>y the individual submitting the job application and the organization that posted the job profile will have access to the application details, ensuring confidentiality and limiting visibility to authorized parties involved in the hiring process.</w:t>
       </w:r>
     </w:p>
     <w:p>
@@ -403,9 +413,10 @@
           <w:noProof/>
           <w:sz w:val="28"/>
           <w:szCs w:val="28"/>
+          <w:lang w:val="en-US" w:eastAsia="en-US" w:bidi="gu-IN"/>
         </w:rPr>
         <w:drawing>
-          <wp:inline distT="114300" distB="114300" distL="114300" distR="114300" wp14:anchorId="3AA54A21" wp14:editId="72199852">
+          <wp:inline distT="114300" distB="114300" distL="114300" distR="114300">
             <wp:extent cx="6286500" cy="1435100"/>
             <wp:effectExtent l="0" t="0" r="0" b="0"/>
             <wp:docPr id="8" name="image10.png"/>
@@ -461,7 +472,13 @@
         <w:rPr>
           <w:rFonts w:asciiTheme="majorHAnsi" w:hAnsiTheme="majorHAnsi" w:cstheme="majorHAnsi"/>
         </w:rPr>
-        <w:t>Job Candidate List Privacy</w:t>
+        <w:t>Job Cand</w:t>
+      </w:r>
+      <w:r>
+        <w:rPr>
+          <w:rFonts w:asciiTheme="majorHAnsi" w:hAnsiTheme="majorHAnsi" w:cstheme="majorHAnsi"/>
+        </w:rPr>
+        <w:t>idate List Privacy</w:t>
       </w:r>
     </w:p>
     <w:p>
@@ -522,9 +539,10 @@
           <w:noProof/>
           <w:sz w:val="28"/>
           <w:szCs w:val="28"/>
+          <w:lang w:val="en-US" w:eastAsia="en-US" w:bidi="gu-IN"/>
         </w:rPr>
         <w:drawing>
-          <wp:inline distT="114300" distB="114300" distL="114300" distR="114300" wp14:anchorId="5AF574CD" wp14:editId="158ED5C9">
+          <wp:inline distT="114300" distB="114300" distL="114300" distR="114300">
             <wp:extent cx="6286500" cy="1384300"/>
             <wp:effectExtent l="0" t="0" r="0" b="0"/>
             <wp:docPr id="3" name="image2.png"/>
@@ -607,25 +625,7 @@
           <w:sz w:val="28"/>
           <w:szCs w:val="28"/>
         </w:rPr>
-        <w:t xml:space="preserve">Passwords are encrypted using Node.js </w:t>
-      </w:r>
-      <w:proofErr w:type="spellStart"/>
-      <w:r>
-        <w:rPr>
-          <w:rFonts w:asciiTheme="majorHAnsi" w:hAnsiTheme="majorHAnsi" w:cstheme="majorHAnsi"/>
-          <w:sz w:val="28"/>
-          <w:szCs w:val="28"/>
-        </w:rPr>
-        <w:t>bcrypt</w:t>
-      </w:r>
-      <w:proofErr w:type="spellEnd"/>
-      <w:r>
-        <w:rPr>
-          <w:rFonts w:asciiTheme="majorHAnsi" w:hAnsiTheme="majorHAnsi" w:cstheme="majorHAnsi"/>
-          <w:sz w:val="28"/>
-          <w:szCs w:val="28"/>
-        </w:rPr>
-        <w:t xml:space="preserve"> module</w:t>
+        <w:t>Passwords are encrypted using Node.js bcrypt module</w:t>
       </w:r>
     </w:p>
     <w:p>
@@ -669,25 +669,15 @@
           <w:sz w:val="28"/>
           <w:szCs w:val="28"/>
         </w:rPr>
-        <w:t xml:space="preserve">All editable resources are protected by access </w:t>
-      </w:r>
-      <w:proofErr w:type="spellStart"/>
-      <w:r>
-        <w:rPr>
-          <w:rFonts w:asciiTheme="majorHAnsi" w:hAnsiTheme="majorHAnsi" w:cstheme="majorHAnsi"/>
-          <w:sz w:val="28"/>
-          <w:szCs w:val="28"/>
-        </w:rPr>
-        <w:t>middlewares</w:t>
-      </w:r>
-      <w:proofErr w:type="spellEnd"/>
-      <w:r>
-        <w:rPr>
-          <w:rFonts w:asciiTheme="majorHAnsi" w:hAnsiTheme="majorHAnsi" w:cstheme="majorHAnsi"/>
-          <w:sz w:val="28"/>
-          <w:szCs w:val="28"/>
-        </w:rPr>
-        <w:t xml:space="preserve"> to prevent unauthorized modifications or unauthorized access from unauthorized users.</w:t>
+        <w:t>All editable resources are protected by access middlewares to p</w:t>
+      </w:r>
+      <w:r>
+        <w:rPr>
+          <w:rFonts w:asciiTheme="majorHAnsi" w:hAnsiTheme="majorHAnsi" w:cstheme="majorHAnsi"/>
+          <w:sz w:val="28"/>
+          <w:szCs w:val="28"/>
+        </w:rPr>
+        <w:t>revent unauthorized modifications or unauthorized access from unauthorized users.</w:t>
       </w:r>
     </w:p>
     <w:p>
@@ -763,9 +753,10 @@
           <w:noProof/>
           <w:sz w:val="28"/>
           <w:szCs w:val="28"/>
+          <w:lang w:val="en-US" w:eastAsia="en-US" w:bidi="gu-IN"/>
         </w:rPr>
         <w:drawing>
-          <wp:inline distT="114300" distB="114300" distL="114300" distR="114300" wp14:anchorId="23AC366B" wp14:editId="20B07BC4">
+          <wp:inline distT="114300" distB="114300" distL="114300" distR="114300">
             <wp:extent cx="6286500" cy="596900"/>
             <wp:effectExtent l="0" t="0" r="0" b="0"/>
             <wp:docPr id="13" name="image20.png"/>
@@ -814,9 +805,10 @@
           <w:noProof/>
           <w:sz w:val="28"/>
           <w:szCs w:val="28"/>
+          <w:lang w:val="en-US" w:eastAsia="en-US" w:bidi="gu-IN"/>
         </w:rPr>
         <w:drawing>
-          <wp:inline distT="114300" distB="114300" distL="114300" distR="114300" wp14:anchorId="2D88E053" wp14:editId="7712ACFC">
+          <wp:inline distT="114300" distB="114300" distL="114300" distR="114300">
             <wp:extent cx="4756216" cy="5853113"/>
             <wp:effectExtent l="0" t="0" r="0" b="0"/>
             <wp:docPr id="4" name="image6.png"/>
@@ -865,10 +857,11 @@
           <w:noProof/>
           <w:sz w:val="28"/>
           <w:szCs w:val="28"/>
+          <w:lang w:val="en-US" w:eastAsia="en-US" w:bidi="gu-IN"/>
         </w:rPr>
         <w:lastRenderedPageBreak/>
         <w:drawing>
-          <wp:inline distT="114300" distB="114300" distL="114300" distR="114300" wp14:anchorId="228341C6" wp14:editId="207F1715">
+          <wp:inline distT="114300" distB="114300" distL="114300" distR="114300">
             <wp:extent cx="6419850" cy="1604963"/>
             <wp:effectExtent l="0" t="0" r="0" b="0"/>
             <wp:docPr id="20" name="image7.png"/>
@@ -996,9 +989,10 @@
           <w:noProof/>
           <w:sz w:val="28"/>
           <w:szCs w:val="28"/>
+          <w:lang w:val="en-US" w:eastAsia="en-US" w:bidi="gu-IN"/>
         </w:rPr>
         <w:drawing>
-          <wp:inline distT="114300" distB="114300" distL="114300" distR="114300" wp14:anchorId="46A5456A" wp14:editId="4D64C39B">
+          <wp:inline distT="114300" distB="114300" distL="114300" distR="114300">
             <wp:extent cx="5284900" cy="4019789"/>
             <wp:effectExtent l="12700" t="12700" r="12700" b="12700"/>
             <wp:docPr id="21" name="image16.png"/>
@@ -1075,7 +1069,17 @@
           <w:szCs w:val="28"/>
           <w:highlight w:val="white"/>
         </w:rPr>
-        <w:t>A Content Delivery Network (CDN) distributes a website's files throughout the world, reducing request latency.</w:t>
+        <w:t xml:space="preserve">A Content Delivery Network (CDN) distributes a website's files throughout the world, </w:t>
+      </w:r>
+      <w:r>
+        <w:rPr>
+          <w:rFonts w:asciiTheme="majorHAnsi" w:hAnsiTheme="majorHAnsi" w:cstheme="majorHAnsi"/>
+          <w:color w:val="111111"/>
+          <w:sz w:val="28"/>
+          <w:szCs w:val="28"/>
+          <w:highlight w:val="white"/>
+        </w:rPr>
+        <w:t>reducing request latency.</w:t>
       </w:r>
     </w:p>
     <w:p>
@@ -1093,10 +1097,11 @@
           <w:noProof/>
           <w:sz w:val="28"/>
           <w:szCs w:val="28"/>
+          <w:lang w:val="en-US" w:eastAsia="en-US" w:bidi="gu-IN"/>
         </w:rPr>
         <w:lastRenderedPageBreak/>
         <w:drawing>
-          <wp:inline distT="114300" distB="114300" distL="114300" distR="114300" wp14:anchorId="2DB0F1D1" wp14:editId="7839B6F7">
+          <wp:inline distT="114300" distB="114300" distL="114300" distR="114300">
             <wp:extent cx="5943600" cy="3187700"/>
             <wp:effectExtent l="12700" t="12700" r="12700" b="12700"/>
             <wp:docPr id="22" name="image17.png"/>
@@ -1152,9 +1157,10 @@
           <w:noProof/>
           <w:sz w:val="28"/>
           <w:szCs w:val="28"/>
+          <w:lang w:val="en-US" w:eastAsia="en-US" w:bidi="gu-IN"/>
         </w:rPr>
         <w:drawing>
-          <wp:inline distT="114300" distB="114300" distL="114300" distR="114300" wp14:anchorId="592D0BFA" wp14:editId="3031658A">
+          <wp:inline distT="114300" distB="114300" distL="114300" distR="114300">
             <wp:extent cx="5943600" cy="2997200"/>
             <wp:effectExtent l="12700" t="12700" r="12700" b="12700"/>
             <wp:docPr id="17" name="image13.png"/>
@@ -1247,7 +1253,15 @@
           <w:szCs w:val="28"/>
         </w:rPr>
         <w:lastRenderedPageBreak/>
-        <w:t>demonstrates a well-thought-out architecture, dividing functionalities into independent modules like middleware, controllers, services, and schemas.</w:t>
+        <w:t>demonstrates a well-</w:t>
+      </w:r>
+      <w:r>
+        <w:rPr>
+          <w:rFonts w:asciiTheme="majorHAnsi" w:hAnsiTheme="majorHAnsi" w:cstheme="majorHAnsi"/>
+          <w:sz w:val="28"/>
+          <w:szCs w:val="28"/>
+        </w:rPr>
+        <w:t>thought-out architecture, dividing functionalities into independent modules like middleware, controllers, services, and schemas.</w:t>
       </w:r>
     </w:p>
     <w:p>
@@ -1264,7 +1278,23 @@
           <w:sz w:val="28"/>
           <w:szCs w:val="28"/>
         </w:rPr>
-        <w:t>Moreover, this structured approach not only streamlines development but also simplifies the debugging process. With distinct modules, debugging becomes more precise, allowing for targeted identification and resolution of issues. Additionally, this architecture makes extending functionalities or adding new features more straightforward. The clear separation of concerns and modular design enables seamless integration of new components, fostering agility and facilitating the evolution of the application with minimal disruption to the existing codebase.</w:t>
+        <w:t xml:space="preserve">Moreover, this structured approach not only streamlines development but also simplifies the debugging process. With distinct </w:t>
+      </w:r>
+      <w:r>
+        <w:rPr>
+          <w:rFonts w:asciiTheme="majorHAnsi" w:hAnsiTheme="majorHAnsi" w:cstheme="majorHAnsi"/>
+          <w:sz w:val="28"/>
+          <w:szCs w:val="28"/>
+        </w:rPr>
+        <w:t>modules, debugging becomes more precise, allowing for targeted identification and resolution of issues. Additionally, this architecture makes extending functionalities or adding new features more straightforward. The clear separation of concerns and modula</w:t>
+      </w:r>
+      <w:r>
+        <w:rPr>
+          <w:rFonts w:asciiTheme="majorHAnsi" w:hAnsiTheme="majorHAnsi" w:cstheme="majorHAnsi"/>
+          <w:sz w:val="28"/>
+          <w:szCs w:val="28"/>
+        </w:rPr>
+        <w:t>r design enables seamless integration of new components, fostering agility and facilitating the evolution of the application with minimal disruption to the existing codebase.</w:t>
       </w:r>
     </w:p>
     <w:p>
@@ -1329,25 +1359,15 @@
           <w:sz w:val="28"/>
           <w:szCs w:val="28"/>
         </w:rPr>
-        <w:t xml:space="preserve">Our </w:t>
-      </w:r>
-      <w:proofErr w:type="spellStart"/>
-      <w:r>
-        <w:rPr>
-          <w:rFonts w:asciiTheme="majorHAnsi" w:hAnsiTheme="majorHAnsi" w:cstheme="majorHAnsi"/>
-          <w:sz w:val="28"/>
-          <w:szCs w:val="28"/>
-        </w:rPr>
-        <w:t>Mongodb</w:t>
-      </w:r>
-      <w:proofErr w:type="spellEnd"/>
-      <w:r>
-        <w:rPr>
-          <w:rFonts w:asciiTheme="majorHAnsi" w:hAnsiTheme="majorHAnsi" w:cstheme="majorHAnsi"/>
-          <w:sz w:val="28"/>
-          <w:szCs w:val="28"/>
-        </w:rPr>
-        <w:t xml:space="preserve"> Atlas server has replicated our database in 3 instances to reduce downtime.</w:t>
+        <w:t>Our Mongodb Atlas server has replicated our</w:t>
+      </w:r>
+      <w:r>
+        <w:rPr>
+          <w:rFonts w:asciiTheme="majorHAnsi" w:hAnsiTheme="majorHAnsi" w:cstheme="majorHAnsi"/>
+          <w:sz w:val="28"/>
+          <w:szCs w:val="28"/>
+        </w:rPr>
+        <w:t xml:space="preserve"> database in 3 instances to reduce downtime.</w:t>
       </w:r>
     </w:p>
     <w:p>
@@ -1376,9 +1396,10 @@
           <w:noProof/>
           <w:sz w:val="28"/>
           <w:szCs w:val="28"/>
+          <w:lang w:val="en-US" w:eastAsia="en-US" w:bidi="gu-IN"/>
         </w:rPr>
         <w:drawing>
-          <wp:inline distT="114300" distB="114300" distL="114300" distR="114300" wp14:anchorId="7211324D" wp14:editId="18C3A5A4">
+          <wp:inline distT="114300" distB="114300" distL="114300" distR="114300">
             <wp:extent cx="5462588" cy="1960929"/>
             <wp:effectExtent l="12700" t="12700" r="12700" b="12700"/>
             <wp:docPr id="9" name="image21.png"/>
@@ -1452,25 +1473,15 @@
           <w:sz w:val="28"/>
           <w:szCs w:val="28"/>
         </w:rPr>
-        <w:t xml:space="preserve">Our backend server has the capability to auto-restart upon crashing. This contributes significantly to system reliability and continuity. </w:t>
-      </w:r>
-      <w:proofErr w:type="gramStart"/>
-      <w:r>
-        <w:rPr>
-          <w:rFonts w:asciiTheme="majorHAnsi" w:hAnsiTheme="majorHAnsi" w:cstheme="majorHAnsi"/>
-          <w:sz w:val="28"/>
-          <w:szCs w:val="28"/>
-        </w:rPr>
-        <w:t>Furthermore</w:t>
-      </w:r>
-      <w:proofErr w:type="gramEnd"/>
-      <w:r>
-        <w:rPr>
-          <w:rFonts w:asciiTheme="majorHAnsi" w:hAnsiTheme="majorHAnsi" w:cstheme="majorHAnsi"/>
-          <w:sz w:val="28"/>
-          <w:szCs w:val="28"/>
-        </w:rPr>
-        <w:t xml:space="preserve"> it is capable of handling multiple requests at once in a non-blocking way.</w:t>
+        <w:t>Our backend server has the capability to auto-restart upon crashing. This contributes significantly to system reliability and continuity. Furthermore it is capable of handling mult</w:t>
+      </w:r>
+      <w:r>
+        <w:rPr>
+          <w:rFonts w:asciiTheme="majorHAnsi" w:hAnsiTheme="majorHAnsi" w:cstheme="majorHAnsi"/>
+          <w:sz w:val="28"/>
+          <w:szCs w:val="28"/>
+        </w:rPr>
+        <w:t>iple requests at once in a non-blocking way.</w:t>
       </w:r>
     </w:p>
     <w:p>
@@ -1487,10 +1498,11 @@
           <w:noProof/>
           <w:sz w:val="28"/>
           <w:szCs w:val="28"/>
+          <w:lang w:val="en-US" w:eastAsia="en-US" w:bidi="gu-IN"/>
         </w:rPr>
         <w:lastRenderedPageBreak/>
         <w:drawing>
-          <wp:inline distT="114300" distB="114300" distL="114300" distR="114300" wp14:anchorId="24B64D30" wp14:editId="00BBDE4B">
+          <wp:inline distT="114300" distB="114300" distL="114300" distR="114300">
             <wp:extent cx="4224338" cy="3011885"/>
             <wp:effectExtent l="12700" t="12700" r="12700" b="12700"/>
             <wp:docPr id="5" name="image9.png"/>
@@ -1611,9 +1623,10 @@
           <w:noProof/>
           <w:sz w:val="28"/>
           <w:szCs w:val="28"/>
+          <w:lang w:val="en-US" w:eastAsia="en-US" w:bidi="gu-IN"/>
         </w:rPr>
         <w:drawing>
-          <wp:inline distT="114300" distB="114300" distL="114300" distR="114300" wp14:anchorId="424B8B09" wp14:editId="67219D0E">
+          <wp:inline distT="114300" distB="114300" distL="114300" distR="114300">
             <wp:extent cx="6286500" cy="723900"/>
             <wp:effectExtent l="0" t="0" r="0" b="0"/>
             <wp:docPr id="6" name="image11.png"/>
@@ -1664,11 +1677,6 @@
         <w:rPr>
           <w:rFonts w:asciiTheme="majorHAnsi" w:hAnsiTheme="majorHAnsi" w:cstheme="majorHAnsi"/>
         </w:rPr>
-      </w:r>
-      <w:r>
-        <w:rPr>
-          <w:rFonts w:asciiTheme="majorHAnsi" w:hAnsiTheme="majorHAnsi" w:cstheme="majorHAnsi"/>
-        </w:rPr>
         <w:fldChar w:fldCharType="separate"/>
       </w:r>
     </w:p>
@@ -1692,7 +1700,13 @@
         <w:rPr>
           <w:rFonts w:asciiTheme="majorHAnsi" w:hAnsiTheme="majorHAnsi" w:cstheme="majorHAnsi"/>
         </w:rPr>
-        <w:t>Performance Report:</w:t>
+        <w:t xml:space="preserve">Performance </w:t>
+      </w:r>
+      <w:r>
+        <w:rPr>
+          <w:rFonts w:asciiTheme="majorHAnsi" w:hAnsiTheme="majorHAnsi" w:cstheme="majorHAnsi"/>
+        </w:rPr>
+        <w:t>Report:</w:t>
       </w:r>
     </w:p>
     <w:p>
@@ -1722,9 +1736,10 @@
           <w:noProof/>
           <w:sz w:val="28"/>
           <w:szCs w:val="28"/>
+          <w:lang w:val="en-US" w:eastAsia="en-US" w:bidi="gu-IN"/>
         </w:rPr>
         <w:drawing>
-          <wp:inline distT="114300" distB="114300" distL="114300" distR="114300" wp14:anchorId="0F92FDA7" wp14:editId="1519A1CC">
+          <wp:inline distT="114300" distB="114300" distL="114300" distR="114300">
             <wp:extent cx="6286500" cy="990600"/>
             <wp:effectExtent l="0" t="0" r="0" b="0"/>
             <wp:docPr id="10" name="image8.png"/>
@@ -1793,9 +1808,10 @@
         <w:rPr>
           <w:rFonts w:asciiTheme="majorHAnsi" w:hAnsiTheme="majorHAnsi" w:cstheme="majorHAnsi"/>
           <w:noProof/>
+          <w:lang w:val="en-US" w:eastAsia="en-US" w:bidi="gu-IN"/>
         </w:rPr>
         <w:drawing>
-          <wp:inline distT="114300" distB="114300" distL="114300" distR="114300" wp14:anchorId="1360D672" wp14:editId="050F83E6">
+          <wp:inline distT="114300" distB="114300" distL="114300" distR="114300">
             <wp:extent cx="6286500" cy="2641600"/>
             <wp:effectExtent l="0" t="0" r="0" b="0"/>
             <wp:docPr id="16" name="image5.png"/>
@@ -1840,9 +1856,10 @@
         <w:rPr>
           <w:rFonts w:asciiTheme="majorHAnsi" w:hAnsiTheme="majorHAnsi" w:cstheme="majorHAnsi"/>
           <w:noProof/>
+          <w:lang w:val="en-US" w:eastAsia="en-US" w:bidi="gu-IN"/>
         </w:rPr>
         <w:drawing>
-          <wp:inline distT="114300" distB="114300" distL="114300" distR="114300" wp14:anchorId="3F43AFAC" wp14:editId="22B73E44">
+          <wp:inline distT="114300" distB="114300" distL="114300" distR="114300">
             <wp:extent cx="5086147" cy="4338638"/>
             <wp:effectExtent l="0" t="0" r="0" b="0"/>
             <wp:docPr id="12" name="image19.png"/>
@@ -1922,7 +1939,15 @@
           <w:sz w:val="28"/>
           <w:szCs w:val="28"/>
         </w:rPr>
-        <w:t>The website underwent comprehensive testing across various screen resolutions and diverse browsers, ensuring optimal performance and compatibility across a wide spectrum of devices and user experiences.</w:t>
+        <w:t xml:space="preserve">The website underwent comprehensive testing across various screen resolutions and diverse browsers, ensuring optimal performance and compatibility across a wide spectrum of devices and user </w:t>
+      </w:r>
+      <w:r>
+        <w:rPr>
+          <w:rFonts w:asciiTheme="majorHAnsi" w:hAnsiTheme="majorHAnsi" w:cstheme="majorHAnsi"/>
+          <w:sz w:val="28"/>
+          <w:szCs w:val="28"/>
+        </w:rPr>
+        <w:t>experiences.</w:t>
       </w:r>
     </w:p>
     <w:p>
@@ -1952,9 +1977,10 @@
           <w:noProof/>
           <w:sz w:val="28"/>
           <w:szCs w:val="28"/>
+          <w:lang w:val="en-US" w:eastAsia="en-US" w:bidi="gu-IN"/>
         </w:rPr>
         <w:drawing>
-          <wp:inline distT="114300" distB="114300" distL="114300" distR="114300" wp14:anchorId="6ADC75F1" wp14:editId="26A58415">
+          <wp:inline distT="114300" distB="114300" distL="114300" distR="114300">
             <wp:extent cx="4433888" cy="2090019"/>
             <wp:effectExtent l="12700" t="12700" r="12700" b="12700"/>
             <wp:docPr id="15" name="image14.png"/>
@@ -1967,7 +1993,7 @@
                     <pic:cNvPicPr preferRelativeResize="0"/>
                   </pic:nvPicPr>
                   <pic:blipFill>
-                    <a:blip r:embed="rId26"/>
+                    <a:blip r:embed="rId26" cstate="print"/>
                     <a:srcRect/>
                     <a:stretch>
                       <a:fillRect/>
@@ -1998,9 +2024,10 @@
         <w:rPr>
           <w:rFonts w:asciiTheme="majorHAnsi" w:hAnsiTheme="majorHAnsi" w:cstheme="majorHAnsi"/>
           <w:noProof/>
+          <w:lang w:val="en-US" w:eastAsia="en-US" w:bidi="gu-IN"/>
         </w:rPr>
         <w:drawing>
-          <wp:anchor distT="114300" distB="114300" distL="114300" distR="114300" simplePos="0" relativeHeight="251658240" behindDoc="1" locked="0" layoutInCell="1" hidden="0" allowOverlap="1" wp14:anchorId="36C8D1E7" wp14:editId="51294E34">
+          <wp:anchor distT="114300" distB="114300" distL="114300" distR="114300" simplePos="0" relativeHeight="251658240" behindDoc="1" locked="0" layoutInCell="1" allowOverlap="1">
             <wp:simplePos x="0" y="0"/>
             <wp:positionH relativeFrom="column">
               <wp:posOffset>4676775</wp:posOffset>
@@ -2082,9 +2109,10 @@
         <w:rPr>
           <w:rFonts w:asciiTheme="majorHAnsi" w:hAnsiTheme="majorHAnsi" w:cstheme="majorHAnsi"/>
           <w:noProof/>
+          <w:lang w:val="en-US" w:eastAsia="en-US" w:bidi="gu-IN"/>
         </w:rPr>
         <w:drawing>
-          <wp:anchor distT="114300" distB="114300" distL="114300" distR="114300" simplePos="0" relativeHeight="251659264" behindDoc="1" locked="0" layoutInCell="1" hidden="0" allowOverlap="1" wp14:anchorId="38A9FF14" wp14:editId="6CAB621A">
+          <wp:anchor distT="114300" distB="114300" distL="114300" distR="114300" simplePos="0" relativeHeight="251659264" behindDoc="1" locked="0" layoutInCell="1" allowOverlap="1">
             <wp:simplePos x="0" y="0"/>
             <wp:positionH relativeFrom="column">
               <wp:posOffset>1</wp:posOffset>
@@ -2105,7 +2133,7 @@
                     <pic:cNvPicPr preferRelativeResize="0"/>
                   </pic:nvPicPr>
                   <pic:blipFill>
-                    <a:blip r:embed="rId28"/>
+                    <a:blip r:embed="rId28" cstate="print"/>
                     <a:srcRect/>
                     <a:stretch>
                       <a:fillRect/>
@@ -2159,19 +2187,19 @@
         <w:rPr>
           <w:rFonts w:asciiTheme="majorHAnsi" w:hAnsiTheme="majorHAnsi" w:cstheme="majorHAnsi"/>
           <w:noProof/>
-        </w:rPr>
-        <w:lastRenderedPageBreak/>
+          <w:lang w:val="en-US" w:eastAsia="en-US" w:bidi="gu-IN"/>
+        </w:rPr>
         <w:drawing>
-          <wp:anchor distT="114300" distB="114300" distL="114300" distR="114300" simplePos="0" relativeHeight="251660288" behindDoc="0" locked="0" layoutInCell="1" hidden="0" allowOverlap="1" wp14:anchorId="05DF765C" wp14:editId="68CC6516">
+          <wp:anchor distT="114300" distB="114300" distL="114300" distR="114300" simplePos="0" relativeHeight="251660288" behindDoc="0" locked="0" layoutInCell="1" allowOverlap="1">
             <wp:simplePos x="0" y="0"/>
             <wp:positionH relativeFrom="column">
-              <wp:posOffset>4724400</wp:posOffset>
+              <wp:posOffset>4721860</wp:posOffset>
             </wp:positionH>
             <wp:positionV relativeFrom="paragraph">
-              <wp:posOffset>238125</wp:posOffset>
+              <wp:posOffset>235585</wp:posOffset>
             </wp:positionV>
-            <wp:extent cx="1724025" cy="3469075"/>
-            <wp:effectExtent l="12700" t="12700" r="12700" b="12700"/>
+            <wp:extent cx="1727200" cy="3111500"/>
+            <wp:effectExtent l="19050" t="19050" r="25400" b="12700"/>
             <wp:wrapSquare wrapText="bothSides" distT="114300" distB="114300" distL="114300" distR="114300"/>
             <wp:docPr id="2" name="image4.jpg"/>
             <wp:cNvGraphicFramePr/>
@@ -2183,7 +2211,7 @@
                     <pic:cNvPicPr preferRelativeResize="0"/>
                   </pic:nvPicPr>
                   <pic:blipFill>
-                    <a:blip r:embed="rId29"/>
+                    <a:blip r:embed="rId29" cstate="print"/>
                     <a:srcRect/>
                     <a:stretch>
                       <a:fillRect/>
@@ -2192,7 +2220,7 @@
                   <pic:spPr>
                     <a:xfrm>
                       <a:off x="0" y="0"/>
-                      <a:ext cx="1724025" cy="3469075"/>
+                      <a:ext cx="1727200" cy="3111500"/>
                     </a:xfrm>
                     <a:prstGeom prst="rect">
                       <a:avLst/>
@@ -2326,9 +2354,10 @@
         <w:rPr>
           <w:rFonts w:asciiTheme="majorHAnsi" w:hAnsiTheme="majorHAnsi" w:cstheme="majorHAnsi"/>
           <w:noProof/>
+          <w:lang w:val="en-US" w:eastAsia="en-US" w:bidi="gu-IN"/>
         </w:rPr>
         <w:drawing>
-          <wp:anchor distT="114300" distB="114300" distL="114300" distR="114300" simplePos="0" relativeHeight="251661312" behindDoc="0" locked="0" layoutInCell="1" hidden="0" allowOverlap="1" wp14:anchorId="044EE9A4" wp14:editId="6265FA97">
+          <wp:anchor distT="114300" distB="114300" distL="114300" distR="114300" simplePos="0" relativeHeight="251661312" behindDoc="0" locked="0" layoutInCell="1" allowOverlap="1">
             <wp:simplePos x="0" y="0"/>
             <wp:positionH relativeFrom="column">
               <wp:posOffset>4772025</wp:posOffset>
@@ -2380,9 +2409,10 @@
         <w:rPr>
           <w:rFonts w:asciiTheme="majorHAnsi" w:hAnsiTheme="majorHAnsi" w:cstheme="majorHAnsi"/>
           <w:noProof/>
+          <w:lang w:val="en-US" w:eastAsia="en-US" w:bidi="gu-IN"/>
         </w:rPr>
         <w:drawing>
-          <wp:anchor distT="114300" distB="114300" distL="114300" distR="114300" simplePos="0" relativeHeight="251662336" behindDoc="1" locked="0" layoutInCell="1" hidden="0" allowOverlap="1" wp14:anchorId="7D4B4DAA" wp14:editId="4CEF78A7">
+          <wp:anchor distT="114300" distB="114300" distL="114300" distR="114300" simplePos="0" relativeHeight="251662336" behindDoc="1" locked="0" layoutInCell="1" allowOverlap="1">
             <wp:simplePos x="0" y="0"/>
             <wp:positionH relativeFrom="column">
               <wp:posOffset>-14287</wp:posOffset>
@@ -2403,7 +2433,7 @@
                     <pic:cNvPicPr preferRelativeResize="0"/>
                   </pic:nvPicPr>
                   <pic:blipFill>
-                    <a:blip r:embed="rId31"/>
+                    <a:blip r:embed="rId31" cstate="print"/>
                     <a:srcRect/>
                     <a:stretch>
                       <a:fillRect/>
@@ -2569,8 +2599,8 @@
 </file>
 
 <file path=word/endnotes.xml><?xml version="1.0" encoding="utf-8"?>
-<w:endnotes xmlns:wpc="http://schemas.microsoft.com/office/word/2010/wordprocessingCanvas" xmlns:cx="http://schemas.microsoft.com/office/drawing/2014/chartex" xmlns:cx1="http://schemas.microsoft.com/office/drawing/2015/9/8/chartex" xmlns:cx2="http://schemas.microsoft.com/office/drawing/2015/10/21/chartex" xmlns:cx3="http://schemas.microsoft.com/office/drawing/2016/5/9/chartex" xmlns:cx4="http://schemas.microsoft.com/office/drawing/2016/5/10/chartex" xmlns:cx5="http://schemas.microsoft.com/office/drawing/2016/5/11/chartex" xmlns:cx6="http://schemas.microsoft.com/office/drawing/2016/5/12/chartex" xmlns:cx7="http://schemas.microsoft.com/office/drawing/2016/5/13/chartex" xmlns:cx8="http://schemas.microsoft.com/office/drawing/2016/5/14/chartex" xmlns:mc="http://schemas.openxmlformats.org/markup-compatibility/2006" xmlns:aink="http://schemas.microsoft.com/office/drawing/2016/ink" xmlns:am3d="http://schemas.microsoft.com/office/drawing/2017/model3d" xmlns:o="urn:schemas-microsoft-com:office:office" xmlns:oel="http://schemas.microsoft.com/office/2019/extlst" xmlns:r="http://schemas.openxmlformats.org/officeDocument/2006/relationships" xmlns:m="http://schemas.openxmlformats.org/officeDocument/2006/math" xmlns:v="urn:schemas-microsoft-com:vml" xmlns:wp14="http://schemas.microsoft.com/office/word/2010/wordprocessingDrawing" xmlns:wp="http://schemas.openxmlformats.org/drawingml/2006/wordprocessingDrawing" xmlns:w10="urn:schemas-microsoft-com:office:word" xmlns:w="http://schemas.openxmlformats.org/wordprocessingml/2006/main" xmlns:w14="http://schemas.microsoft.com/office/word/2010/wordml" xmlns:w15="http://schemas.microsoft.com/office/word/2012/wordml" xmlns:w16cex="http://schemas.microsoft.com/office/word/2018/wordml/cex" xmlns:w16cid="http://schemas.microsoft.com/office/word/2016/wordml/cid" xmlns:w16="http://schemas.microsoft.com/office/word/2018/wordml" xmlns:w16sdtdh="http://schemas.microsoft.com/office/word/2020/wordml/sdtdatahash" xmlns:w16se="http://schemas.microsoft.com/office/word/2015/wordml/symex" xmlns:wpg="http://schemas.microsoft.com/office/word/2010/wordprocessingGroup" xmlns:wpi="http://schemas.microsoft.com/office/word/2010/wordprocessingInk" xmlns:wne="http://schemas.microsoft.com/office/word/2006/wordml" xmlns:wps="http://schemas.microsoft.com/office/word/2010/wordprocessingShape" mc:Ignorable="w14 w15 w16se w16cid w16 w16cex w16sdtdh wp14">
-  <w:endnote w:type="separator" w:id="-1">
+<w:endnotes xmlns:ve="http://schemas.openxmlformats.org/markup-compatibility/2006" xmlns:o="urn:schemas-microsoft-com:office:office" xmlns:r="http://schemas.openxmlformats.org/officeDocument/2006/relationships" xmlns:m="http://schemas.openxmlformats.org/officeDocument/2006/math" xmlns:v="urn:schemas-microsoft-com:vml" xmlns:wp="http://schemas.openxmlformats.org/drawingml/2006/wordprocessingDrawing" xmlns:w10="urn:schemas-microsoft-com:office:word" xmlns:w="http://schemas.openxmlformats.org/wordprocessingml/2006/main" xmlns:wne="http://schemas.microsoft.com/office/word/2006/wordml">
+  <w:endnote w:type="separator" w:id="0">
     <w:p>
       <w:pPr>
         <w:spacing w:line="240" w:lineRule="auto"/>
@@ -2580,7 +2610,7 @@
       </w:r>
     </w:p>
   </w:endnote>
-  <w:endnote w:type="continuationSeparator" w:id="0">
+  <w:endnote w:type="continuationSeparator" w:id="1">
     <w:p>
       <w:pPr>
         <w:spacing w:line="240" w:lineRule="auto"/>
@@ -2594,14 +2624,14 @@
 </file>
 
 <file path=word/footer1.xml><?xml version="1.0" encoding="utf-8"?>
-<w:ftr xmlns:wpc="http://schemas.microsoft.com/office/word/2010/wordprocessingCanvas" xmlns:cx="http://schemas.microsoft.com/office/drawing/2014/chartex" xmlns:cx1="http://schemas.microsoft.com/office/drawing/2015/9/8/chartex" xmlns:cx2="http://schemas.microsoft.com/office/drawing/2015/10/21/chartex" xmlns:cx3="http://schemas.microsoft.com/office/drawing/2016/5/9/chartex" xmlns:cx4="http://schemas.microsoft.com/office/drawing/2016/5/10/chartex" xmlns:cx5="http://schemas.microsoft.com/office/drawing/2016/5/11/chartex" xmlns:cx6="http://schemas.microsoft.com/office/drawing/2016/5/12/chartex" xmlns:cx7="http://schemas.microsoft.com/office/drawing/2016/5/13/chartex" xmlns:cx8="http://schemas.microsoft.com/office/drawing/2016/5/14/chartex" xmlns:mc="http://schemas.openxmlformats.org/markup-compatibility/2006" xmlns:aink="http://schemas.microsoft.com/office/drawing/2016/ink" xmlns:am3d="http://schemas.microsoft.com/office/drawing/2017/model3d" xmlns:o="urn:schemas-microsoft-com:office:office" xmlns:oel="http://schemas.microsoft.com/office/2019/extlst" xmlns:r="http://schemas.openxmlformats.org/officeDocument/2006/relationships" xmlns:m="http://schemas.openxmlformats.org/officeDocument/2006/math" xmlns:v="urn:schemas-microsoft-com:vml" xmlns:wp14="http://schemas.microsoft.com/office/word/2010/wordprocessingDrawing" xmlns:wp="http://schemas.openxmlformats.org/drawingml/2006/wordprocessingDrawing" xmlns:w10="urn:schemas-microsoft-com:office:word" xmlns:w="http://schemas.openxmlformats.org/wordprocessingml/2006/main" xmlns:w14="http://schemas.microsoft.com/office/word/2010/wordml" xmlns:w15="http://schemas.microsoft.com/office/word/2012/wordml" xmlns:w16cex="http://schemas.microsoft.com/office/word/2018/wordml/cex" xmlns:w16cid="http://schemas.microsoft.com/office/word/2016/wordml/cid" xmlns:w16="http://schemas.microsoft.com/office/word/2018/wordml" xmlns:w16sdtdh="http://schemas.microsoft.com/office/word/2020/wordml/sdtdatahash" xmlns:w16se="http://schemas.microsoft.com/office/word/2015/wordml/symex" xmlns:wpg="http://schemas.microsoft.com/office/word/2010/wordprocessingGroup" xmlns:wpi="http://schemas.microsoft.com/office/word/2010/wordprocessingInk" xmlns:wne="http://schemas.microsoft.com/office/word/2006/wordml" xmlns:wps="http://schemas.microsoft.com/office/word/2010/wordprocessingShape" mc:Ignorable="w14 w15 w16se w16cid w16 w16cex w16sdtdh wp14">
+<w:ftr xmlns:ve="http://schemas.openxmlformats.org/markup-compatibility/2006" xmlns:o="urn:schemas-microsoft-com:office:office" xmlns:r="http://schemas.openxmlformats.org/officeDocument/2006/relationships" xmlns:m="http://schemas.openxmlformats.org/officeDocument/2006/math" xmlns:v="urn:schemas-microsoft-com:vml" xmlns:wp="http://schemas.openxmlformats.org/drawingml/2006/wordprocessingDrawing" xmlns:w10="urn:schemas-microsoft-com:office:word" xmlns:w="http://schemas.openxmlformats.org/wordprocessingml/2006/main" xmlns:wne="http://schemas.microsoft.com/office/word/2006/wordml">
   <w:p/>
 </w:ftr>
 </file>
 
 <file path=word/footnotes.xml><?xml version="1.0" encoding="utf-8"?>
-<w:footnotes xmlns:wpc="http://schemas.microsoft.com/office/word/2010/wordprocessingCanvas" xmlns:cx="http://schemas.microsoft.com/office/drawing/2014/chartex" xmlns:cx1="http://schemas.microsoft.com/office/drawing/2015/9/8/chartex" xmlns:cx2="http://schemas.microsoft.com/office/drawing/2015/10/21/chartex" xmlns:cx3="http://schemas.microsoft.com/office/drawing/2016/5/9/chartex" xmlns:cx4="http://schemas.microsoft.com/office/drawing/2016/5/10/chartex" xmlns:cx5="http://schemas.microsoft.com/office/drawing/2016/5/11/chartex" xmlns:cx6="http://schemas.microsoft.com/office/drawing/2016/5/12/chartex" xmlns:cx7="http://schemas.microsoft.com/office/drawing/2016/5/13/chartex" xmlns:cx8="http://schemas.microsoft.com/office/drawing/2016/5/14/chartex" xmlns:mc="http://schemas.openxmlformats.org/markup-compatibility/2006" xmlns:aink="http://schemas.microsoft.com/office/drawing/2016/ink" xmlns:am3d="http://schemas.microsoft.com/office/drawing/2017/model3d" xmlns:o="urn:schemas-microsoft-com:office:office" xmlns:oel="http://schemas.microsoft.com/office/2019/extlst" xmlns:r="http://schemas.openxmlformats.org/officeDocument/2006/relationships" xmlns:m="http://schemas.openxmlformats.org/officeDocument/2006/math" xmlns:v="urn:schemas-microsoft-com:vml" xmlns:wp14="http://schemas.microsoft.com/office/word/2010/wordprocessingDrawing" xmlns:wp="http://schemas.openxmlformats.org/drawingml/2006/wordprocessingDrawing" xmlns:w10="urn:schemas-microsoft-com:office:word" xmlns:w="http://schemas.openxmlformats.org/wordprocessingml/2006/main" xmlns:w14="http://schemas.microsoft.com/office/word/2010/wordml" xmlns:w15="http://schemas.microsoft.com/office/word/2012/wordml" xmlns:w16cex="http://schemas.microsoft.com/office/word/2018/wordml/cex" xmlns:w16cid="http://schemas.microsoft.com/office/word/2016/wordml/cid" xmlns:w16="http://schemas.microsoft.com/office/word/2018/wordml" xmlns:w16sdtdh="http://schemas.microsoft.com/office/word/2020/wordml/sdtdatahash" xmlns:w16se="http://schemas.microsoft.com/office/word/2015/wordml/symex" xmlns:wpg="http://schemas.microsoft.com/office/word/2010/wordprocessingGroup" xmlns:wpi="http://schemas.microsoft.com/office/word/2010/wordprocessingInk" xmlns:wne="http://schemas.microsoft.com/office/word/2006/wordml" xmlns:wps="http://schemas.microsoft.com/office/word/2010/wordprocessingShape" mc:Ignorable="w14 w15 w16se w16cid w16 w16cex w16sdtdh wp14">
-  <w:footnote w:type="separator" w:id="-1">
+<w:footnotes xmlns:ve="http://schemas.openxmlformats.org/markup-compatibility/2006" xmlns:o="urn:schemas-microsoft-com:office:office" xmlns:r="http://schemas.openxmlformats.org/officeDocument/2006/relationships" xmlns:m="http://schemas.openxmlformats.org/officeDocument/2006/math" xmlns:v="urn:schemas-microsoft-com:vml" xmlns:wp="http://schemas.openxmlformats.org/drawingml/2006/wordprocessingDrawing" xmlns:w10="urn:schemas-microsoft-com:office:word" xmlns:w="http://schemas.openxmlformats.org/wordprocessingml/2006/main" xmlns:wne="http://schemas.microsoft.com/office/word/2006/wordml">
+  <w:footnote w:type="separator" w:id="0">
     <w:p>
       <w:pPr>
         <w:spacing w:line="240" w:lineRule="auto"/>
@@ -2611,7 +2641,7 @@
       </w:r>
     </w:p>
   </w:footnote>
-  <w:footnote w:type="continuationSeparator" w:id="0">
+  <w:footnote w:type="continuationSeparator" w:id="1">
     <w:p>
       <w:pPr>
         <w:spacing w:line="240" w:lineRule="auto"/>
@@ -2625,8 +2655,8 @@
 </file>
 
 <file path=word/numbering.xml><?xml version="1.0" encoding="utf-8"?>
-<w:numbering xmlns:wpc="http://schemas.microsoft.com/office/word/2010/wordprocessingCanvas" xmlns:cx="http://schemas.microsoft.com/office/drawing/2014/chartex" xmlns:cx1="http://schemas.microsoft.com/office/drawing/2015/9/8/chartex" xmlns:cx2="http://schemas.microsoft.com/office/drawing/2015/10/21/chartex" xmlns:cx3="http://schemas.microsoft.com/office/drawing/2016/5/9/chartex" xmlns:cx4="http://schemas.microsoft.com/office/drawing/2016/5/10/chartex" xmlns:cx5="http://schemas.microsoft.com/office/drawing/2016/5/11/chartex" xmlns:cx6="http://schemas.microsoft.com/office/drawing/2016/5/12/chartex" xmlns:cx7="http://schemas.microsoft.com/office/drawing/2016/5/13/chartex" xmlns:cx8="http://schemas.microsoft.com/office/drawing/2016/5/14/chartex" xmlns:mc="http://schemas.openxmlformats.org/markup-compatibility/2006" xmlns:aink="http://schemas.microsoft.com/office/drawing/2016/ink" xmlns:am3d="http://schemas.microsoft.com/office/drawing/2017/model3d" xmlns:o="urn:schemas-microsoft-com:office:office" xmlns:oel="http://schemas.microsoft.com/office/2019/extlst" xmlns:r="http://schemas.openxmlformats.org/officeDocument/2006/relationships" xmlns:m="http://schemas.openxmlformats.org/officeDocument/2006/math" xmlns:v="urn:schemas-microsoft-com:vml" xmlns:wp14="http://schemas.microsoft.com/office/word/2010/wordprocessingDrawing" xmlns:wp="http://schemas.openxmlformats.org/drawingml/2006/wordprocessingDrawing" xmlns:w10="urn:schemas-microsoft-com:office:word" xmlns:w="http://schemas.openxmlformats.org/wordprocessingml/2006/main" xmlns:w14="http://schemas.microsoft.com/office/word/2010/wordml" xmlns:w15="http://schemas.microsoft.com/office/word/2012/wordml" xmlns:w16cex="http://schemas.microsoft.com/office/word/2018/wordml/cex" xmlns:w16cid="http://schemas.microsoft.com/office/word/2016/wordml/cid" xmlns:w16="http://schemas.microsoft.com/office/word/2018/wordml" xmlns:w16sdtdh="http://schemas.microsoft.com/office/word/2020/wordml/sdtdatahash" xmlns:w16se="http://schemas.microsoft.com/office/word/2015/wordml/symex" xmlns:wpg="http://schemas.microsoft.com/office/word/2010/wordprocessingGroup" xmlns:wpi="http://schemas.microsoft.com/office/word/2010/wordprocessingInk" xmlns:wne="http://schemas.microsoft.com/office/word/2006/wordml" xmlns:wps="http://schemas.microsoft.com/office/word/2010/wordprocessingShape" mc:Ignorable="w14 w15 w16se w16cid w16 w16cex w16sdtdh wp14">
-  <w:abstractNum w:abstractNumId="0" w15:restartNumberingAfterBreak="0">
+<w:numbering xmlns:ve="http://schemas.openxmlformats.org/markup-compatibility/2006" xmlns:o="urn:schemas-microsoft-com:office:office" xmlns:r="http://schemas.openxmlformats.org/officeDocument/2006/relationships" xmlns:m="http://schemas.openxmlformats.org/officeDocument/2006/math" xmlns:v="urn:schemas-microsoft-com:vml" xmlns:wp="http://schemas.openxmlformats.org/drawingml/2006/wordprocessingDrawing" xmlns:w10="urn:schemas-microsoft-com:office:word" xmlns:w="http://schemas.openxmlformats.org/wordprocessingml/2006/main" xmlns:wne="http://schemas.microsoft.com/office/word/2006/wordml">
+  <w:abstractNum w:abstractNumId="0">
     <w:nsid w:val="078105D5"/>
     <w:multiLevelType w:val="multilevel"/>
     <w:tmpl w:val="DDB0410A"/>
@@ -2739,7 +2769,7 @@
       </w:rPr>
     </w:lvl>
   </w:abstractNum>
-  <w:abstractNum w:abstractNumId="1" w15:restartNumberingAfterBreak="0">
+  <w:abstractNum w:abstractNumId="1">
     <w:nsid w:val="37754844"/>
     <w:multiLevelType w:val="multilevel"/>
     <w:tmpl w:val="5E1A72CC"/>
@@ -2852,24 +2882,24 @@
       </w:rPr>
     </w:lvl>
   </w:abstractNum>
-  <w:num w:numId="1" w16cid:durableId="868420092">
+  <w:num w:numId="1">
     <w:abstractNumId w:val="0"/>
   </w:num>
-  <w:num w:numId="2" w16cid:durableId="1275555134">
+  <w:num w:numId="2">
     <w:abstractNumId w:val="1"/>
   </w:num>
 </w:numbering>
 </file>
 
 <file path=word/styles.xml><?xml version="1.0" encoding="utf-8"?>
-<w:styles xmlns:mc="http://schemas.openxmlformats.org/markup-compatibility/2006" xmlns:r="http://schemas.openxmlformats.org/officeDocument/2006/relationships" xmlns:w="http://schemas.openxmlformats.org/wordprocessingml/2006/main" xmlns:w14="http://schemas.microsoft.com/office/word/2010/wordml" xmlns:w15="http://schemas.microsoft.com/office/word/2012/wordml" xmlns:w16cex="http://schemas.microsoft.com/office/word/2018/wordml/cex" xmlns:w16cid="http://schemas.microsoft.com/office/word/2016/wordml/cid" xmlns:w16="http://schemas.microsoft.com/office/word/2018/wordml" xmlns:w16sdtdh="http://schemas.microsoft.com/office/word/2020/wordml/sdtdatahash" xmlns:w16se="http://schemas.microsoft.com/office/word/2015/wordml/symex" mc:Ignorable="w14 w15 w16se w16cid w16 w16cex w16sdtdh">
+<w:styles xmlns:r="http://schemas.openxmlformats.org/officeDocument/2006/relationships" xmlns:w="http://schemas.openxmlformats.org/wordprocessingml/2006/main">
   <w:docDefaults>
     <w:rPrDefault>
       <w:rPr>
         <w:rFonts w:ascii="Arial" w:eastAsia="Arial" w:hAnsi="Arial" w:cs="Arial"/>
         <w:sz w:val="22"/>
         <w:szCs w:val="22"/>
-        <w:lang w:val="en" w:eastAsia="en-IN" w:bidi="ar-SA"/>
+        <w:lang w:eastAsia="en-IN" w:bidi="ar-SA"/>
       </w:rPr>
     </w:rPrDefault>
     <w:pPrDefault>
@@ -2878,387 +2908,149 @@
       </w:pPr>
     </w:pPrDefault>
   </w:docDefaults>
-  <w:latentStyles w:defLockedState="0" w:defUIPriority="99" w:defSemiHidden="0" w:defUnhideWhenUsed="0" w:defQFormat="0" w:count="376">
-    <w:lsdException w:name="Normal" w:uiPriority="0" w:qFormat="1"/>
-    <w:lsdException w:name="heading 1" w:uiPriority="9" w:qFormat="1"/>
-    <w:lsdException w:name="heading 2" w:semiHidden="1" w:uiPriority="9" w:unhideWhenUsed="1" w:qFormat="1"/>
-    <w:lsdException w:name="heading 3" w:semiHidden="1" w:uiPriority="9" w:unhideWhenUsed="1" w:qFormat="1"/>
-    <w:lsdException w:name="heading 4" w:semiHidden="1" w:uiPriority="9" w:unhideWhenUsed="1" w:qFormat="1"/>
-    <w:lsdException w:name="heading 5" w:semiHidden="1" w:uiPriority="9" w:unhideWhenUsed="1" w:qFormat="1"/>
-    <w:lsdException w:name="heading 6" w:semiHidden="1" w:uiPriority="9" w:unhideWhenUsed="1" w:qFormat="1"/>
-    <w:lsdException w:name="heading 7" w:semiHidden="1" w:uiPriority="9" w:unhideWhenUsed="1" w:qFormat="1"/>
-    <w:lsdException w:name="heading 8" w:semiHidden="1" w:uiPriority="9" w:unhideWhenUsed="1" w:qFormat="1"/>
-    <w:lsdException w:name="heading 9" w:semiHidden="1" w:uiPriority="9" w:unhideWhenUsed="1" w:qFormat="1"/>
-    <w:lsdException w:name="index 1" w:semiHidden="1" w:unhideWhenUsed="1"/>
-    <w:lsdException w:name="index 2" w:semiHidden="1" w:unhideWhenUsed="1"/>
-    <w:lsdException w:name="index 3" w:semiHidden="1" w:unhideWhenUsed="1"/>
-    <w:lsdException w:name="index 4" w:semiHidden="1" w:unhideWhenUsed="1"/>
-    <w:lsdException w:name="index 5" w:semiHidden="1" w:unhideWhenUsed="1"/>
-    <w:lsdException w:name="index 6" w:semiHidden="1" w:unhideWhenUsed="1"/>
-    <w:lsdException w:name="index 7" w:semiHidden="1" w:unhideWhenUsed="1"/>
-    <w:lsdException w:name="index 8" w:semiHidden="1" w:unhideWhenUsed="1"/>
-    <w:lsdException w:name="index 9" w:semiHidden="1" w:unhideWhenUsed="1"/>
-    <w:lsdException w:name="toc 1" w:semiHidden="1" w:uiPriority="39" w:unhideWhenUsed="1"/>
-    <w:lsdException w:name="toc 2" w:semiHidden="1" w:uiPriority="39" w:unhideWhenUsed="1"/>
-    <w:lsdException w:name="toc 3" w:semiHidden="1" w:uiPriority="39" w:unhideWhenUsed="1"/>
-    <w:lsdException w:name="toc 4" w:semiHidden="1" w:uiPriority="39" w:unhideWhenUsed="1"/>
-    <w:lsdException w:name="toc 5" w:semiHidden="1" w:uiPriority="39" w:unhideWhenUsed="1"/>
-    <w:lsdException w:name="toc 6" w:semiHidden="1" w:uiPriority="39" w:unhideWhenUsed="1"/>
-    <w:lsdException w:name="toc 7" w:semiHidden="1" w:uiPriority="39" w:unhideWhenUsed="1"/>
-    <w:lsdException w:name="toc 8" w:semiHidden="1" w:uiPriority="39" w:unhideWhenUsed="1"/>
-    <w:lsdException w:name="toc 9" w:semiHidden="1" w:uiPriority="39" w:unhideWhenUsed="1"/>
-    <w:lsdException w:name="Normal Indent" w:semiHidden="1" w:unhideWhenUsed="1"/>
-    <w:lsdException w:name="footnote text" w:semiHidden="1" w:unhideWhenUsed="1"/>
-    <w:lsdException w:name="annotation text" w:semiHidden="1" w:unhideWhenUsed="1"/>
-    <w:lsdException w:name="header" w:semiHidden="1" w:unhideWhenUsed="1"/>
-    <w:lsdException w:name="footer" w:semiHidden="1" w:unhideWhenUsed="1"/>
-    <w:lsdException w:name="index heading" w:semiHidden="1" w:unhideWhenUsed="1"/>
-    <w:lsdException w:name="caption" w:semiHidden="1" w:uiPriority="35" w:unhideWhenUsed="1" w:qFormat="1"/>
-    <w:lsdException w:name="table of figures" w:semiHidden="1" w:unhideWhenUsed="1"/>
-    <w:lsdException w:name="envelope address" w:semiHidden="1" w:unhideWhenUsed="1"/>
-    <w:lsdException w:name="envelope return" w:semiHidden="1" w:unhideWhenUsed="1"/>
-    <w:lsdException w:name="footnote reference" w:semiHidden="1" w:unhideWhenUsed="1"/>
-    <w:lsdException w:name="annotation reference" w:semiHidden="1" w:unhideWhenUsed="1"/>
-    <w:lsdException w:name="line number" w:semiHidden="1" w:unhideWhenUsed="1"/>
-    <w:lsdException w:name="page number" w:semiHidden="1" w:unhideWhenUsed="1"/>
-    <w:lsdException w:name="endnote reference" w:semiHidden="1" w:unhideWhenUsed="1"/>
-    <w:lsdException w:name="endnote text" w:semiHidden="1" w:unhideWhenUsed="1"/>
-    <w:lsdException w:name="table of authorities" w:semiHidden="1" w:unhideWhenUsed="1"/>
-    <w:lsdException w:name="macro" w:semiHidden="1" w:unhideWhenUsed="1"/>
-    <w:lsdException w:name="toa heading" w:semiHidden="1" w:unhideWhenUsed="1"/>
-    <w:lsdException w:name="List" w:semiHidden="1" w:unhideWhenUsed="1"/>
-    <w:lsdException w:name="List Bullet" w:semiHidden="1" w:unhideWhenUsed="1"/>
-    <w:lsdException w:name="List Number" w:semiHidden="1" w:unhideWhenUsed="1"/>
-    <w:lsdException w:name="List 2" w:semiHidden="1" w:unhideWhenUsed="1"/>
-    <w:lsdException w:name="List 3" w:semiHidden="1" w:unhideWhenUsed="1"/>
-    <w:lsdException w:name="List 4" w:semiHidden="1" w:unhideWhenUsed="1"/>
-    <w:lsdException w:name="List 5" w:semiHidden="1" w:unhideWhenUsed="1"/>
-    <w:lsdException w:name="List Bullet 2" w:semiHidden="1" w:unhideWhenUsed="1"/>
-    <w:lsdException w:name="List Bullet 3" w:semiHidden="1" w:unhideWhenUsed="1"/>
-    <w:lsdException w:name="List Bullet 4" w:semiHidden="1" w:unhideWhenUsed="1"/>
-    <w:lsdException w:name="List Bullet 5" w:semiHidden="1" w:unhideWhenUsed="1"/>
-    <w:lsdException w:name="List Number 2" w:semiHidden="1" w:unhideWhenUsed="1"/>
-    <w:lsdException w:name="List Number 3" w:semiHidden="1" w:unhideWhenUsed="1"/>
-    <w:lsdException w:name="List Number 4" w:semiHidden="1" w:unhideWhenUsed="1"/>
-    <w:lsdException w:name="List Number 5" w:semiHidden="1" w:unhideWhenUsed="1"/>
-    <w:lsdException w:name="Title" w:uiPriority="10" w:qFormat="1"/>
-    <w:lsdException w:name="Closing" w:semiHidden="1" w:unhideWhenUsed="1"/>
-    <w:lsdException w:name="Signature" w:semiHidden="1" w:unhideWhenUsed="1"/>
-    <w:lsdException w:name="Default Paragraph Font" w:semiHidden="1" w:uiPriority="1" w:unhideWhenUsed="1"/>
-    <w:lsdException w:name="Body Text" w:semiHidden="1" w:unhideWhenUsed="1"/>
-    <w:lsdException w:name="Body Text Indent" w:semiHidden="1" w:unhideWhenUsed="1"/>
-    <w:lsdException w:name="List Continue" w:semiHidden="1" w:unhideWhenUsed="1"/>
-    <w:lsdException w:name="List Continue 2" w:semiHidden="1" w:unhideWhenUsed="1"/>
-    <w:lsdException w:name="List Continue 3" w:semiHidden="1" w:unhideWhenUsed="1"/>
-    <w:lsdException w:name="List Continue 4" w:semiHidden="1" w:unhideWhenUsed="1"/>
-    <w:lsdException w:name="List Continue 5" w:semiHidden="1" w:unhideWhenUsed="1"/>
-    <w:lsdException w:name="Message Header" w:semiHidden="1" w:unhideWhenUsed="1"/>
-    <w:lsdException w:name="Subtitle" w:uiPriority="11" w:qFormat="1"/>
-    <w:lsdException w:name="Salutation" w:semiHidden="1" w:unhideWhenUsed="1"/>
-    <w:lsdException w:name="Date" w:semiHidden="1" w:unhideWhenUsed="1"/>
-    <w:lsdException w:name="Body Text First Indent" w:semiHidden="1" w:unhideWhenUsed="1"/>
-    <w:lsdException w:name="Body Text First Indent 2" w:semiHidden="1" w:unhideWhenUsed="1"/>
-    <w:lsdException w:name="Note Heading" w:semiHidden="1" w:unhideWhenUsed="1"/>
-    <w:lsdException w:name="Body Text 2" w:semiHidden="1" w:unhideWhenUsed="1"/>
-    <w:lsdException w:name="Body Text 3" w:semiHidden="1" w:unhideWhenUsed="1"/>
-    <w:lsdException w:name="Body Text Indent 2" w:semiHidden="1" w:unhideWhenUsed="1"/>
-    <w:lsdException w:name="Body Text Indent 3" w:semiHidden="1" w:unhideWhenUsed="1"/>
-    <w:lsdException w:name="Block Text" w:semiHidden="1" w:unhideWhenUsed="1"/>
-    <w:lsdException w:name="Hyperlink" w:semiHidden="1" w:unhideWhenUsed="1"/>
-    <w:lsdException w:name="FollowedHyperlink" w:semiHidden="1" w:unhideWhenUsed="1"/>
-    <w:lsdException w:name="Strong" w:uiPriority="22" w:qFormat="1"/>
-    <w:lsdException w:name="Emphasis" w:uiPriority="20" w:qFormat="1"/>
-    <w:lsdException w:name="Document Map" w:semiHidden="1" w:unhideWhenUsed="1"/>
-    <w:lsdException w:name="Plain Text" w:semiHidden="1" w:unhideWhenUsed="1"/>
-    <w:lsdException w:name="E-mail Signature" w:semiHidden="1" w:unhideWhenUsed="1"/>
-    <w:lsdException w:name="HTML Top of Form" w:semiHidden="1" w:unhideWhenUsed="1"/>
-    <w:lsdException w:name="HTML Bottom of Form" w:semiHidden="1" w:unhideWhenUsed="1"/>
-    <w:lsdException w:name="Normal (Web)" w:semiHidden="1" w:unhideWhenUsed="1"/>
-    <w:lsdException w:name="HTML Acronym" w:semiHidden="1" w:unhideWhenUsed="1"/>
-    <w:lsdException w:name="HTML Address" w:semiHidden="1" w:unhideWhenUsed="1"/>
-    <w:lsdException w:name="HTML Cite" w:semiHidden="1" w:unhideWhenUsed="1"/>
-    <w:lsdException w:name="HTML Code" w:semiHidden="1" w:unhideWhenUsed="1"/>
-    <w:lsdException w:name="HTML Definition" w:semiHidden="1" w:unhideWhenUsed="1"/>
-    <w:lsdException w:name="HTML Keyboard" w:semiHidden="1" w:unhideWhenUsed="1"/>
-    <w:lsdException w:name="HTML Preformatted" w:semiHidden="1" w:unhideWhenUsed="1"/>
-    <w:lsdException w:name="HTML Sample" w:semiHidden="1" w:unhideWhenUsed="1"/>
-    <w:lsdException w:name="HTML Typewriter" w:semiHidden="1" w:unhideWhenUsed="1"/>
-    <w:lsdException w:name="HTML Variable" w:semiHidden="1" w:unhideWhenUsed="1"/>
-    <w:lsdException w:name="Normal Table" w:semiHidden="1" w:unhideWhenUsed="1"/>
-    <w:lsdException w:name="annotation subject" w:semiHidden="1" w:unhideWhenUsed="1"/>
-    <w:lsdException w:name="No List" w:semiHidden="1" w:unhideWhenUsed="1"/>
-    <w:lsdException w:name="Outline List 1" w:semiHidden="1" w:unhideWhenUsed="1"/>
-    <w:lsdException w:name="Outline List 2" w:semiHidden="1" w:unhideWhenUsed="1"/>
-    <w:lsdException w:name="Outline List 3" w:semiHidden="1" w:unhideWhenUsed="1"/>
-    <w:lsdException w:name="Table Simple 1" w:semiHidden="1" w:unhideWhenUsed="1"/>
-    <w:lsdException w:name="Table Simple 2" w:semiHidden="1" w:unhideWhenUsed="1"/>
-    <w:lsdException w:name="Table Simple 3" w:semiHidden="1" w:unhideWhenUsed="1"/>
-    <w:lsdException w:name="Table Classic 1" w:semiHidden="1" w:unhideWhenUsed="1"/>
-    <w:lsdException w:name="Table Classic 2" w:semiHidden="1" w:unhideWhenUsed="1"/>
-    <w:lsdException w:name="Table Classic 3" w:semiHidden="1" w:unhideWhenUsed="1"/>
-    <w:lsdException w:name="Table Classic 4" w:semiHidden="1" w:unhideWhenUsed="1"/>
-    <w:lsdException w:name="Table Colorful 1" w:semiHidden="1" w:unhideWhenUsed="1"/>
-    <w:lsdException w:name="Table Colorful 2" w:semiHidden="1" w:unhideWhenUsed="1"/>
-    <w:lsdException w:name="Table Colorful 3" w:semiHidden="1" w:unhideWhenUsed="1"/>
-    <w:lsdException w:name="Table Columns 1" w:semiHidden="1" w:unhideWhenUsed="1"/>
-    <w:lsdException w:name="Table Columns 2" w:semiHidden="1" w:unhideWhenUsed="1"/>
-    <w:lsdException w:name="Table Columns 3" w:semiHidden="1" w:unhideWhenUsed="1"/>
-    <w:lsdException w:name="Table Columns 4" w:semiHidden="1" w:unhideWhenUsed="1"/>
-    <w:lsdException w:name="Table Columns 5" w:semiHidden="1" w:unhideWhenUsed="1"/>
-    <w:lsdException w:name="Table Grid 1" w:semiHidden="1" w:unhideWhenUsed="1"/>
-    <w:lsdException w:name="Table Grid 2" w:semiHidden="1" w:unhideWhenUsed="1"/>
-    <w:lsdException w:name="Table Grid 3" w:semiHidden="1" w:unhideWhenUsed="1"/>
-    <w:lsdException w:name="Table Grid 4" w:semiHidden="1" w:unhideWhenUsed="1"/>
-    <w:lsdException w:name="Table Grid 5" w:semiHidden="1" w:unhideWhenUsed="1"/>
-    <w:lsdException w:name="Table Grid 6" w:semiHidden="1" w:unhideWhenUsed="1"/>
-    <w:lsdException w:name="Table Grid 7" w:semiHidden="1" w:unhideWhenUsed="1"/>
-    <w:lsdException w:name="Table Grid 8" w:semiHidden="1" w:unhideWhenUsed="1"/>
-    <w:lsdException w:name="Table List 1" w:semiHidden="1" w:unhideWhenUsed="1"/>
-    <w:lsdException w:name="Table List 2" w:semiHidden="1" w:unhideWhenUsed="1"/>
-    <w:lsdException w:name="Table List 3" w:semiHidden="1" w:unhideWhenUsed="1"/>
-    <w:lsdException w:name="Table List 4" w:semiHidden="1" w:unhideWhenUsed="1"/>
-    <w:lsdException w:name="Table List 5" w:semiHidden="1" w:unhideWhenUsed="1"/>
-    <w:lsdException w:name="Table List 6" w:semiHidden="1" w:unhideWhenUsed="1"/>
-    <w:lsdException w:name="Table List 7" w:semiHidden="1" w:unhideWhenUsed="1"/>
-    <w:lsdException w:name="Table List 8" w:semiHidden="1" w:unhideWhenUsed="1"/>
-    <w:lsdException w:name="Table 3D effects 1" w:semiHidden="1" w:unhideWhenUsed="1"/>
-    <w:lsdException w:name="Table 3D effects 2" w:semiHidden="1" w:unhideWhenUsed="1"/>
-    <w:lsdException w:name="Table 3D effects 3" w:semiHidden="1" w:unhideWhenUsed="1"/>
-    <w:lsdException w:name="Table Contemporary" w:semiHidden="1" w:unhideWhenUsed="1"/>
-    <w:lsdException w:name="Table Elegant" w:semiHidden="1" w:unhideWhenUsed="1"/>
-    <w:lsdException w:name="Table Professional" w:semiHidden="1" w:unhideWhenUsed="1"/>
-    <w:lsdException w:name="Table Subtle 1" w:semiHidden="1" w:unhideWhenUsed="1"/>
-    <w:lsdException w:name="Table Subtle 2" w:semiHidden="1" w:unhideWhenUsed="1"/>
-    <w:lsdException w:name="Table Web 1" w:semiHidden="1" w:unhideWhenUsed="1"/>
-    <w:lsdException w:name="Table Web 2" w:semiHidden="1" w:unhideWhenUsed="1"/>
-    <w:lsdException w:name="Table Web 3" w:semiHidden="1" w:unhideWhenUsed="1"/>
-    <w:lsdException w:name="Balloon Text" w:semiHidden="1" w:unhideWhenUsed="1"/>
-    <w:lsdException w:name="Table Grid" w:uiPriority="39"/>
-    <w:lsdException w:name="Table Theme" w:semiHidden="1" w:unhideWhenUsed="1"/>
-    <w:lsdException w:name="Placeholder Text" w:semiHidden="1"/>
-    <w:lsdException w:name="No Spacing" w:uiPriority="1" w:qFormat="1"/>
-    <w:lsdException w:name="Light Shading" w:uiPriority="60"/>
-    <w:lsdException w:name="Light List" w:uiPriority="61"/>
-    <w:lsdException w:name="Light Grid" w:uiPriority="62"/>
-    <w:lsdException w:name="Medium Shading 1" w:uiPriority="63"/>
-    <w:lsdException w:name="Medium Shading 2" w:uiPriority="64"/>
-    <w:lsdException w:name="Medium List 1" w:uiPriority="65"/>
-    <w:lsdException w:name="Medium List 2" w:uiPriority="66"/>
-    <w:lsdException w:name="Medium Grid 1" w:uiPriority="67"/>
-    <w:lsdException w:name="Medium Grid 2" w:uiPriority="68"/>
-    <w:lsdException w:name="Medium Grid 3" w:uiPriority="69"/>
-    <w:lsdException w:name="Dark List" w:uiPriority="70"/>
-    <w:lsdException w:name="Colorful Shading" w:uiPriority="71"/>
-    <w:lsdException w:name="Colorful List" w:uiPriority="72"/>
-    <w:lsdException w:name="Colorful Grid" w:uiPriority="73"/>
-    <w:lsdException w:name="Light Shading Accent 1" w:uiPriority="60"/>
-    <w:lsdException w:name="Light List Accent 1" w:uiPriority="61"/>
-    <w:lsdException w:name="Light Grid Accent 1" w:uiPriority="62"/>
-    <w:lsdException w:name="Medium Shading 1 Accent 1" w:uiPriority="63"/>
-    <w:lsdException w:name="Medium Shading 2 Accent 1" w:uiPriority="64"/>
-    <w:lsdException w:name="Medium List 1 Accent 1" w:uiPriority="65"/>
-    <w:lsdException w:name="Revision" w:semiHidden="1"/>
-    <w:lsdException w:name="List Paragraph" w:uiPriority="34" w:qFormat="1"/>
-    <w:lsdException w:name="Quote" w:uiPriority="29" w:qFormat="1"/>
-    <w:lsdException w:name="Intense Quote" w:uiPriority="30" w:qFormat="1"/>
-    <w:lsdException w:name="Medium List 2 Accent 1" w:uiPriority="66"/>
-    <w:lsdException w:name="Medium Grid 1 Accent 1" w:uiPriority="67"/>
-    <w:lsdException w:name="Medium Grid 2 Accent 1" w:uiPriority="68"/>
-    <w:lsdException w:name="Medium Grid 3 Accent 1" w:uiPriority="69"/>
-    <w:lsdException w:name="Dark List Accent 1" w:uiPriority="70"/>
-    <w:lsdException w:name="Colorful Shading Accent 1" w:uiPriority="71"/>
-    <w:lsdException w:name="Colorful List Accent 1" w:uiPriority="72"/>
-    <w:lsdException w:name="Colorful Grid Accent 1" w:uiPriority="73"/>
-    <w:lsdException w:name="Light Shading Accent 2" w:uiPriority="60"/>
-    <w:lsdException w:name="Light List Accent 2" w:uiPriority="61"/>
-    <w:lsdException w:name="Light Grid Accent 2" w:uiPriority="62"/>
-    <w:lsdException w:name="Medium Shading 1 Accent 2" w:uiPriority="63"/>
-    <w:lsdException w:name="Medium Shading 2 Accent 2" w:uiPriority="64"/>
-    <w:lsdException w:name="Medium List 1 Accent 2" w:uiPriority="65"/>
-    <w:lsdException w:name="Medium List 2 Accent 2" w:uiPriority="66"/>
-    <w:lsdException w:name="Medium Grid 1 Accent 2" w:uiPriority="67"/>
-    <w:lsdException w:name="Medium Grid 2 Accent 2" w:uiPriority="68"/>
-    <w:lsdException w:name="Medium Grid 3 Accent 2" w:uiPriority="69"/>
-    <w:lsdException w:name="Dark List Accent 2" w:uiPriority="70"/>
-    <w:lsdException w:name="Colorful Shading Accent 2" w:uiPriority="71"/>
-    <w:lsdException w:name="Colorful List Accent 2" w:uiPriority="72"/>
-    <w:lsdException w:name="Colorful Grid Accent 2" w:uiPriority="73"/>
-    <w:lsdException w:name="Light Shading Accent 3" w:uiPriority="60"/>
-    <w:lsdException w:name="Light List Accent 3" w:uiPriority="61"/>
-    <w:lsdException w:name="Light Grid Accent 3" w:uiPriority="62"/>
-    <w:lsdException w:name="Medium Shading 1 Accent 3" w:uiPriority="63"/>
-    <w:lsdException w:name="Medium Shading 2 Accent 3" w:uiPriority="64"/>
-    <w:lsdException w:name="Medium List 1 Accent 3" w:uiPriority="65"/>
-    <w:lsdException w:name="Medium List 2 Accent 3" w:uiPriority="66"/>
-    <w:lsdException w:name="Medium Grid 1 Accent 3" w:uiPriority="67"/>
-    <w:lsdException w:name="Medium Grid 2 Accent 3" w:uiPriority="68"/>
-    <w:lsdException w:name="Medium Grid 3 Accent 3" w:uiPriority="69"/>
-    <w:lsdException w:name="Dark List Accent 3" w:uiPriority="70"/>
-    <w:lsdException w:name="Colorful Shading Accent 3" w:uiPriority="71"/>
-    <w:lsdException w:name="Colorful List Accent 3" w:uiPriority="72"/>
-    <w:lsdException w:name="Colorful Grid Accent 3" w:uiPriority="73"/>
-    <w:lsdException w:name="Light Shading Accent 4" w:uiPriority="60"/>
-    <w:lsdException w:name="Light List Accent 4" w:uiPriority="61"/>
-    <w:lsdException w:name="Light Grid Accent 4" w:uiPriority="62"/>
-    <w:lsdException w:name="Medium Shading 1 Accent 4" w:uiPriority="63"/>
-    <w:lsdException w:name="Medium Shading 2 Accent 4" w:uiPriority="64"/>
-    <w:lsdException w:name="Medium List 1 Accent 4" w:uiPriority="65"/>
-    <w:lsdException w:name="Medium List 2 Accent 4" w:uiPriority="66"/>
-    <w:lsdException w:name="Medium Grid 1 Accent 4" w:uiPriority="67"/>
-    <w:lsdException w:name="Medium Grid 2 Accent 4" w:uiPriority="68"/>
-    <w:lsdException w:name="Medium Grid 3 Accent 4" w:uiPriority="69"/>
-    <w:lsdException w:name="Dark List Accent 4" w:uiPriority="70"/>
-    <w:lsdException w:name="Colorful Shading Accent 4" w:uiPriority="71"/>
-    <w:lsdException w:name="Colorful List Accent 4" w:uiPriority="72"/>
-    <w:lsdException w:name="Colorful Grid Accent 4" w:uiPriority="73"/>
-    <w:lsdException w:name="Light Shading Accent 5" w:uiPriority="60"/>
-    <w:lsdException w:name="Light List Accent 5" w:uiPriority="61"/>
-    <w:lsdException w:name="Light Grid Accent 5" w:uiPriority="62"/>
-    <w:lsdException w:name="Medium Shading 1 Accent 5" w:uiPriority="63"/>
-    <w:lsdException w:name="Medium Shading 2 Accent 5" w:uiPriority="64"/>
-    <w:lsdException w:name="Medium List 1 Accent 5" w:uiPriority="65"/>
-    <w:lsdException w:name="Medium List 2 Accent 5" w:uiPriority="66"/>
-    <w:lsdException w:name="Medium Grid 1 Accent 5" w:uiPriority="67"/>
-    <w:lsdException w:name="Medium Grid 2 Accent 5" w:uiPriority="68"/>
-    <w:lsdException w:name="Medium Grid 3 Accent 5" w:uiPriority="69"/>
-    <w:lsdException w:name="Dark List Accent 5" w:uiPriority="70"/>
-    <w:lsdException w:name="Colorful Shading Accent 5" w:uiPriority="71"/>
-    <w:lsdException w:name="Colorful List Accent 5" w:uiPriority="72"/>
-    <w:lsdException w:name="Colorful Grid Accent 5" w:uiPriority="73"/>
-    <w:lsdException w:name="Light Shading Accent 6" w:uiPriority="60"/>
-    <w:lsdException w:name="Light List Accent 6" w:uiPriority="61"/>
-    <w:lsdException w:name="Light Grid Accent 6" w:uiPriority="62"/>
-    <w:lsdException w:name="Medium Shading 1 Accent 6" w:uiPriority="63"/>
-    <w:lsdException w:name="Medium Shading 2 Accent 6" w:uiPriority="64"/>
-    <w:lsdException w:name="Medium List 1 Accent 6" w:uiPriority="65"/>
-    <w:lsdException w:name="Medium List 2 Accent 6" w:uiPriority="66"/>
-    <w:lsdException w:name="Medium Grid 1 Accent 6" w:uiPriority="67"/>
-    <w:lsdException w:name="Medium Grid 2 Accent 6" w:uiPriority="68"/>
-    <w:lsdException w:name="Medium Grid 3 Accent 6" w:uiPriority="69"/>
-    <w:lsdException w:name="Dark List Accent 6" w:uiPriority="70"/>
-    <w:lsdException w:name="Colorful Shading Accent 6" w:uiPriority="71"/>
-    <w:lsdException w:name="Colorful List Accent 6" w:uiPriority="72"/>
-    <w:lsdException w:name="Colorful Grid Accent 6" w:uiPriority="73"/>
-    <w:lsdException w:name="Subtle Emphasis" w:uiPriority="19" w:qFormat="1"/>
-    <w:lsdException w:name="Intense Emphasis" w:uiPriority="21" w:qFormat="1"/>
-    <w:lsdException w:name="Subtle Reference" w:uiPriority="31" w:qFormat="1"/>
-    <w:lsdException w:name="Intense Reference" w:uiPriority="32" w:qFormat="1"/>
-    <w:lsdException w:name="Book Title" w:uiPriority="33" w:qFormat="1"/>
-    <w:lsdException w:name="Bibliography" w:semiHidden="1" w:uiPriority="37" w:unhideWhenUsed="1"/>
-    <w:lsdException w:name="TOC Heading" w:semiHidden="1" w:uiPriority="39" w:unhideWhenUsed="1" w:qFormat="1"/>
-    <w:lsdException w:name="Plain Table 1" w:uiPriority="41"/>
-    <w:lsdException w:name="Plain Table 2" w:uiPriority="42"/>
-    <w:lsdException w:name="Plain Table 3" w:uiPriority="43"/>
-    <w:lsdException w:name="Plain Table 4" w:uiPriority="44"/>
-    <w:lsdException w:name="Plain Table 5" w:uiPriority="45"/>
-    <w:lsdException w:name="Grid Table Light" w:uiPriority="40"/>
-    <w:lsdException w:name="Grid Table 1 Light" w:uiPriority="46"/>
-    <w:lsdException w:name="Grid Table 2" w:uiPriority="47"/>
-    <w:lsdException w:name="Grid Table 3" w:uiPriority="48"/>
-    <w:lsdException w:name="Grid Table 4" w:uiPriority="49"/>
-    <w:lsdException w:name="Grid Table 5 Dark" w:uiPriority="50"/>
-    <w:lsdException w:name="Grid Table 6 Colorful" w:uiPriority="51"/>
-    <w:lsdException w:name="Grid Table 7 Colorful" w:uiPriority="52"/>
-    <w:lsdException w:name="Grid Table 1 Light Accent 1" w:uiPriority="46"/>
-    <w:lsdException w:name="Grid Table 2 Accent 1" w:uiPriority="47"/>
-    <w:lsdException w:name="Grid Table 3 Accent 1" w:uiPriority="48"/>
-    <w:lsdException w:name="Grid Table 4 Accent 1" w:uiPriority="49"/>
-    <w:lsdException w:name="Grid Table 5 Dark Accent 1" w:uiPriority="50"/>
-    <w:lsdException w:name="Grid Table 6 Colorful Accent 1" w:uiPriority="51"/>
-    <w:lsdException w:name="Grid Table 7 Colorful Accent 1" w:uiPriority="52"/>
-    <w:lsdException w:name="Grid Table 1 Light Accent 2" w:uiPriority="46"/>
-    <w:lsdException w:name="Grid Table 2 Accent 2" w:uiPriority="47"/>
-    <w:lsdException w:name="Grid Table 3 Accent 2" w:uiPriority="48"/>
-    <w:lsdException w:name="Grid Table 4 Accent 2" w:uiPriority="49"/>
-    <w:lsdException w:name="Grid Table 5 Dark Accent 2" w:uiPriority="50"/>
-    <w:lsdException w:name="Grid Table 6 Colorful Accent 2" w:uiPriority="51"/>
-    <w:lsdException w:name="Grid Table 7 Colorful Accent 2" w:uiPriority="52"/>
-    <w:lsdException w:name="Grid Table 1 Light Accent 3" w:uiPriority="46"/>
-    <w:lsdException w:name="Grid Table 2 Accent 3" w:uiPriority="47"/>
-    <w:lsdException w:name="Grid Table 3 Accent 3" w:uiPriority="48"/>
-    <w:lsdException w:name="Grid Table 4 Accent 3" w:uiPriority="49"/>
-    <w:lsdException w:name="Grid Table 5 Dark Accent 3" w:uiPriority="50"/>
-    <w:lsdException w:name="Grid Table 6 Colorful Accent 3" w:uiPriority="51"/>
-    <w:lsdException w:name="Grid Table 7 Colorful Accent 3" w:uiPriority="52"/>
-    <w:lsdException w:name="Grid Table 1 Light Accent 4" w:uiPriority="46"/>
-    <w:lsdException w:name="Grid Table 2 Accent 4" w:uiPriority="47"/>
-    <w:lsdException w:name="Grid Table 3 Accent 4" w:uiPriority="48"/>
-    <w:lsdException w:name="Grid Table 4 Accent 4" w:uiPriority="49"/>
-    <w:lsdException w:name="Grid Table 5 Dark Accent 4" w:uiPriority="50"/>
-    <w:lsdException w:name="Grid Table 6 Colorful Accent 4" w:uiPriority="51"/>
-    <w:lsdException w:name="Grid Table 7 Colorful Accent 4" w:uiPriority="52"/>
-    <w:lsdException w:name="Grid Table 1 Light Accent 5" w:uiPriority="46"/>
-    <w:lsdException w:name="Grid Table 2 Accent 5" w:uiPriority="47"/>
-    <w:lsdException w:name="Grid Table 3 Accent 5" w:uiPriority="48"/>
-    <w:lsdException w:name="Grid Table 4 Accent 5" w:uiPriority="49"/>
-    <w:lsdException w:name="Grid Table 5 Dark Accent 5" w:uiPriority="50"/>
-    <w:lsdException w:name="Grid Table 6 Colorful Accent 5" w:uiPriority="51"/>
-    <w:lsdException w:name="Grid Table 7 Colorful Accent 5" w:uiPriority="52"/>
-    <w:lsdException w:name="Grid Table 1 Light Accent 6" w:uiPriority="46"/>
-    <w:lsdException w:name="Grid Table 2 Accent 6" w:uiPriority="47"/>
-    <w:lsdException w:name="Grid Table 3 Accent 6" w:uiPriority="48"/>
-    <w:lsdException w:name="Grid Table 4 Accent 6" w:uiPriority="49"/>
-    <w:lsdException w:name="Grid Table 5 Dark Accent 6" w:uiPriority="50"/>
-    <w:lsdException w:name="Grid Table 6 Colorful Accent 6" w:uiPriority="51"/>
-    <w:lsdException w:name="Grid Table 7 Colorful Accent 6" w:uiPriority="52"/>
-    <w:lsdException w:name="List Table 1 Light" w:uiPriority="46"/>
-    <w:lsdException w:name="List Table 2" w:uiPriority="47"/>
-    <w:lsdException w:name="List Table 3" w:uiPriority="48"/>
-    <w:lsdException w:name="List Table 4" w:uiPriority="49"/>
-    <w:lsdException w:name="List Table 5 Dark" w:uiPriority="50"/>
-    <w:lsdException w:name="List Table 6 Colorful" w:uiPriority="51"/>
-    <w:lsdException w:name="List Table 7 Colorful" w:uiPriority="52"/>
-    <w:lsdException w:name="List Table 1 Light Accent 1" w:uiPriority="46"/>
-    <w:lsdException w:name="List Table 2 Accent 1" w:uiPriority="47"/>
-    <w:lsdException w:name="List Table 3 Accent 1" w:uiPriority="48"/>
-    <w:lsdException w:name="List Table 4 Accent 1" w:uiPriority="49"/>
-    <w:lsdException w:name="List Table 5 Dark Accent 1" w:uiPriority="50"/>
-    <w:lsdException w:name="List Table 6 Colorful Accent 1" w:uiPriority="51"/>
-    <w:lsdException w:name="List Table 7 Colorful Accent 1" w:uiPriority="52"/>
-    <w:lsdException w:name="List Table 1 Light Accent 2" w:uiPriority="46"/>
-    <w:lsdException w:name="List Table 2 Accent 2" w:uiPriority="47"/>
-    <w:lsdException w:name="List Table 3 Accent 2" w:uiPriority="48"/>
-    <w:lsdException w:name="List Table 4 Accent 2" w:uiPriority="49"/>
-    <w:lsdException w:name="List Table 5 Dark Accent 2" w:uiPriority="50"/>
-    <w:lsdException w:name="List Table 6 Colorful Accent 2" w:uiPriority="51"/>
-    <w:lsdException w:name="List Table 7 Colorful Accent 2" w:uiPriority="52"/>
-    <w:lsdException w:name="List Table 1 Light Accent 3" w:uiPriority="46"/>
-    <w:lsdException w:name="List Table 2 Accent 3" w:uiPriority="47"/>
-    <w:lsdException w:name="List Table 3 Accent 3" w:uiPriority="48"/>
-    <w:lsdException w:name="List Table 4 Accent 3" w:uiPriority="49"/>
-    <w:lsdException w:name="List Table 5 Dark Accent 3" w:uiPriority="50"/>
-    <w:lsdException w:name="List Table 6 Colorful Accent 3" w:uiPriority="51"/>
-    <w:lsdException w:name="List Table 7 Colorful Accent 3" w:uiPriority="52"/>
-    <w:lsdException w:name="List Table 1 Light Accent 4" w:uiPriority="46"/>
-    <w:lsdException w:name="List Table 2 Accent 4" w:uiPriority="47"/>
-    <w:lsdException w:name="List Table 3 Accent 4" w:uiPriority="48"/>
-    <w:lsdException w:name="List Table 4 Accent 4" w:uiPriority="49"/>
-    <w:lsdException w:name="List Table 5 Dark Accent 4" w:uiPriority="50"/>
-    <w:lsdException w:name="List Table 6 Colorful Accent 4" w:uiPriority="51"/>
-    <w:lsdException w:name="List Table 7 Colorful Accent 4" w:uiPriority="52"/>
-    <w:lsdException w:name="List Table 1 Light Accent 5" w:uiPriority="46"/>
-    <w:lsdException w:name="List Table 2 Accent 5" w:uiPriority="47"/>
-    <w:lsdException w:name="List Table 3 Accent 5" w:uiPriority="48"/>
-    <w:lsdException w:name="List Table 4 Accent 5" w:uiPriority="49"/>
-    <w:lsdException w:name="List Table 5 Dark Accent 5" w:uiPriority="50"/>
-    <w:lsdException w:name="List Table 6 Colorful Accent 5" w:uiPriority="51"/>
-    <w:lsdException w:name="List Table 7 Colorful Accent 5" w:uiPriority="52"/>
-    <w:lsdException w:name="List Table 1 Light Accent 6" w:uiPriority="46"/>
-    <w:lsdException w:name="List Table 2 Accent 6" w:uiPriority="47"/>
-    <w:lsdException w:name="List Table 3 Accent 6" w:uiPriority="48"/>
-    <w:lsdException w:name="List Table 4 Accent 6" w:uiPriority="49"/>
-    <w:lsdException w:name="List Table 5 Dark Accent 6" w:uiPriority="50"/>
-    <w:lsdException w:name="List Table 6 Colorful Accent 6" w:uiPriority="51"/>
-    <w:lsdException w:name="List Table 7 Colorful Accent 6" w:uiPriority="52"/>
-    <w:lsdException w:name="Mention" w:semiHidden="1" w:unhideWhenUsed="1"/>
-    <w:lsdException w:name="Smart Hyperlink" w:semiHidden="1" w:unhideWhenUsed="1"/>
-    <w:lsdException w:name="Hashtag" w:semiHidden="1" w:unhideWhenUsed="1"/>
-    <w:lsdException w:name="Unresolved Mention" w:semiHidden="1" w:unhideWhenUsed="1"/>
-    <w:lsdException w:name="Smart Link" w:semiHidden="1" w:unhideWhenUsed="1"/>
+  <w:latentStyles w:defLockedState="0" w:defUIPriority="99" w:defSemiHidden="1" w:defUnhideWhenUsed="1" w:defQFormat="0" w:count="267">
+    <w:lsdException w:name="Normal" w:semiHidden="0" w:uiPriority="0" w:unhideWhenUsed="0" w:qFormat="1"/>
+    <w:lsdException w:name="heading 1" w:semiHidden="0" w:uiPriority="9" w:unhideWhenUsed="0" w:qFormat="1"/>
+    <w:lsdException w:name="heading 2" w:uiPriority="9" w:qFormat="1"/>
+    <w:lsdException w:name="heading 3" w:uiPriority="9" w:qFormat="1"/>
+    <w:lsdException w:name="heading 4" w:uiPriority="9" w:qFormat="1"/>
+    <w:lsdException w:name="heading 5" w:uiPriority="9" w:qFormat="1"/>
+    <w:lsdException w:name="heading 6" w:uiPriority="9" w:qFormat="1"/>
+    <w:lsdException w:name="heading 7" w:uiPriority="9" w:qFormat="1"/>
+    <w:lsdException w:name="heading 8" w:uiPriority="9" w:qFormat="1"/>
+    <w:lsdException w:name="heading 9" w:uiPriority="9" w:qFormat="1"/>
+    <w:lsdException w:name="toc 1" w:uiPriority="39"/>
+    <w:lsdException w:name="toc 2" w:uiPriority="39"/>
+    <w:lsdException w:name="toc 3" w:uiPriority="39"/>
+    <w:lsdException w:name="toc 4" w:uiPriority="39"/>
+    <w:lsdException w:name="toc 5" w:uiPriority="39"/>
+    <w:lsdException w:name="toc 6" w:uiPriority="39"/>
+    <w:lsdException w:name="toc 7" w:uiPriority="39"/>
+    <w:lsdException w:name="toc 8" w:uiPriority="39"/>
+    <w:lsdException w:name="toc 9" w:uiPriority="39"/>
+    <w:lsdException w:name="caption" w:uiPriority="35" w:qFormat="1"/>
+    <w:lsdException w:name="Title" w:semiHidden="0" w:uiPriority="10" w:unhideWhenUsed="0" w:qFormat="1"/>
+    <w:lsdException w:name="Default Paragraph Font" w:uiPriority="1"/>
+    <w:lsdException w:name="Subtitle" w:semiHidden="0" w:uiPriority="11" w:unhideWhenUsed="0" w:qFormat="1"/>
+    <w:lsdException w:name="Strong" w:semiHidden="0" w:uiPriority="22" w:unhideWhenUsed="0" w:qFormat="1"/>
+    <w:lsdException w:name="Emphasis" w:semiHidden="0" w:uiPriority="20" w:unhideWhenUsed="0" w:qFormat="1"/>
+    <w:lsdException w:name="Table Grid" w:semiHidden="0" w:uiPriority="39" w:unhideWhenUsed="0"/>
+    <w:lsdException w:name="Placeholder Text" w:unhideWhenUsed="0"/>
+    <w:lsdException w:name="No Spacing" w:semiHidden="0" w:uiPriority="1" w:unhideWhenUsed="0" w:qFormat="1"/>
+    <w:lsdException w:name="Light Shading" w:semiHidden="0" w:uiPriority="60" w:unhideWhenUsed="0"/>
+    <w:lsdException w:name="Light List" w:semiHidden="0" w:uiPriority="61" w:unhideWhenUsed="0"/>
+    <w:lsdException w:name="Light Grid" w:semiHidden="0" w:uiPriority="62" w:unhideWhenUsed="0"/>
+    <w:lsdException w:name="Medium Shading 1" w:semiHidden="0" w:uiPriority="63" w:unhideWhenUsed="0"/>
+    <w:lsdException w:name="Medium Shading 2" w:semiHidden="0" w:uiPriority="64" w:unhideWhenUsed="0"/>
+    <w:lsdException w:name="Medium List 1" w:semiHidden="0" w:uiPriority="65" w:unhideWhenUsed="0"/>
+    <w:lsdException w:name="Medium List 2" w:semiHidden="0" w:uiPriority="66" w:unhideWhenUsed="0"/>
+    <w:lsdException w:name="Medium Grid 1" w:semiHidden="0" w:uiPriority="67" w:unhideWhenUsed="0"/>
+    <w:lsdException w:name="Medium Grid 2" w:semiHidden="0" w:uiPriority="68" w:unhideWhenUsed="0"/>
+    <w:lsdException w:name="Medium Grid 3" w:semiHidden="0" w:uiPriority="69" w:unhideWhenUsed="0"/>
+    <w:lsdException w:name="Dark List" w:semiHidden="0" w:uiPriority="70" w:unhideWhenUsed="0"/>
+    <w:lsdException w:name="Colorful Shading" w:semiHidden="0" w:uiPriority="71" w:unhideWhenUsed="0"/>
+    <w:lsdException w:name="Colorful List" w:semiHidden="0" w:uiPriority="72" w:unhideWhenUsed="0"/>
+    <w:lsdException w:name="Colorful Grid" w:semiHidden="0" w:uiPriority="73" w:unhideWhenUsed="0"/>
+    <w:lsdException w:name="Light Shading Accent 1" w:semiHidden="0" w:uiPriority="60" w:unhideWhenUsed="0"/>
+    <w:lsdException w:name="Light List Accent 1" w:semiHidden="0" w:uiPriority="61" w:unhideWhenUsed="0"/>
+    <w:lsdException w:name="Light Grid Accent 1" w:semiHidden="0" w:uiPriority="62" w:unhideWhenUsed="0"/>
+    <w:lsdException w:name="Medium Shading 1 Accent 1" w:semiHidden="0" w:uiPriority="63" w:unhideWhenUsed="0"/>
+    <w:lsdException w:name="Medium Shading 2 Accent 1" w:semiHidden="0" w:uiPriority="64" w:unhideWhenUsed="0"/>
+    <w:lsdException w:name="Medium List 1 Accent 1" w:semiHidden="0" w:uiPriority="65" w:unhideWhenUsed="0"/>
+    <w:lsdException w:name="Revision" w:unhideWhenUsed="0"/>
+    <w:lsdException w:name="List Paragraph" w:semiHidden="0" w:uiPriority="34" w:unhideWhenUsed="0" w:qFormat="1"/>
+    <w:lsdException w:name="Quote" w:semiHidden="0" w:uiPriority="29" w:unhideWhenUsed="0" w:qFormat="1"/>
+    <w:lsdException w:name="Intense Quote" w:semiHidden="0" w:uiPriority="30" w:unhideWhenUsed="0" w:qFormat="1"/>
+    <w:lsdException w:name="Medium List 2 Accent 1" w:semiHidden="0" w:uiPriority="66" w:unhideWhenUsed="0"/>
+    <w:lsdException w:name="Medium Grid 1 Accent 1" w:semiHidden="0" w:uiPriority="67" w:unhideWhenUsed="0"/>
+    <w:lsdException w:name="Medium Grid 2 Accent 1" w:semiHidden="0" w:uiPriority="68" w:unhideWhenUsed="0"/>
+    <w:lsdException w:name="Medium Grid 3 Accent 1" w:semiHidden="0" w:uiPriority="69" w:unhideWhenUsed="0"/>
+    <w:lsdException w:name="Dark List Accent 1" w:semiHidden="0" w:uiPriority="70" w:unhideWhenUsed="0"/>
+    <w:lsdException w:name="Colorful Shading Accent 1" w:semiHidden="0" w:uiPriority="71" w:unhideWhenUsed="0"/>
+    <w:lsdException w:name="Colorful List Accent 1" w:semiHidden="0" w:uiPriority="72" w:unhideWhenUsed="0"/>
+    <w:lsdException w:name="Colorful Grid Accent 1" w:semiHidden="0" w:uiPriority="73" w:unhideWhenUsed="0"/>
+    <w:lsdException w:name="Light Shading Accent 2" w:semiHidden="0" w:uiPriority="60" w:unhideWhenUsed="0"/>
+    <w:lsdException w:name="Light List Accent 2" w:semiHidden="0" w:uiPriority="61" w:unhideWhenUsed="0"/>
+    <w:lsdException w:name="Light Grid Accent 2" w:semiHidden="0" w:uiPriority="62" w:unhideWhenUsed="0"/>
+    <w:lsdException w:name="Medium Shading 1 Accent 2" w:semiHidden="0" w:uiPriority="63" w:unhideWhenUsed="0"/>
+    <w:lsdException w:name="Medium Shading 2 Accent 2" w:semiHidden="0" w:uiPriority="64" w:unhideWhenUsed="0"/>
+    <w:lsdException w:name="Medium List 1 Accent 2" w:semiHidden="0" w:uiPriority="65" w:unhideWhenUsed="0"/>
+    <w:lsdException w:name="Medium List 2 Accent 2" w:semiHidden="0" w:uiPriority="66" w:unhideWhenUsed="0"/>
+    <w:lsdException w:name="Medium Grid 1 Accent 2" w:semiHidden="0" w:uiPriority="67" w:unhideWhenUsed="0"/>
+    <w:lsdException w:name="Medium Grid 2 Accent 2" w:semiHidden="0" w:uiPriority="68" w:unhideWhenUsed="0"/>
+    <w:lsdException w:name="Medium Grid 3 Accent 2" w:semiHidden="0" w:uiPriority="69" w:unhideWhenUsed="0"/>
+    <w:lsdException w:name="Dark List Accent 2" w:semiHidden="0" w:uiPriority="70" w:unhideWhenUsed="0"/>
+    <w:lsdException w:name="Colorful Shading Accent 2" w:semiHidden="0" w:uiPriority="71" w:unhideWhenUsed="0"/>
+    <w:lsdException w:name="Colorful List Accent 2" w:semiHidden="0" w:uiPriority="72" w:unhideWhenUsed="0"/>
+    <w:lsdException w:name="Colorful Grid Accent 2" w:semiHidden="0" w:uiPriority="73" w:unhideWhenUsed="0"/>
+    <w:lsdException w:name="Light Shading Accent 3" w:semiHidden="0" w:uiPriority="60" w:unhideWhenUsed="0"/>
+    <w:lsdException w:name="Light List Accent 3" w:semiHidden="0" w:uiPriority="61" w:unhideWhenUsed="0"/>
+    <w:lsdException w:name="Light Grid Accent 3" w:semiHidden="0" w:uiPriority="62" w:unhideWhenUsed="0"/>
+    <w:lsdException w:name="Medium Shading 1 Accent 3" w:semiHidden="0" w:uiPriority="63" w:unhideWhenUsed="0"/>
+    <w:lsdException w:name="Medium Shading 2 Accent 3" w:semiHidden="0" w:uiPriority="64" w:unhideWhenUsed="0"/>
+    <w:lsdException w:name="Medium List 1 Accent 3" w:semiHidden="0" w:uiPriority="65" w:unhideWhenUsed="0"/>
+    <w:lsdException w:name="Medium List 2 Accent 3" w:semiHidden="0" w:uiPriority="66" w:unhideWhenUsed="0"/>
+    <w:lsdException w:name="Medium Grid 1 Accent 3" w:semiHidden="0" w:uiPriority="67" w:unhideWhenUsed="0"/>
+    <w:lsdException w:name="Medium Grid 2 Accent 3" w:semiHidden="0" w:uiPriority="68" w:unhideWhenUsed="0"/>
+    <w:lsdException w:name="Medium Grid 3 Accent 3" w:semiHidden="0" w:uiPriority="69" w:unhideWhenUsed="0"/>
+    <w:lsdException w:name="Dark List Accent 3" w:semiHidden="0" w:uiPriority="70" w:unhideWhenUsed="0"/>
+    <w:lsdException w:name="Colorful Shading Accent 3" w:semiHidden="0" w:uiPriority="71" w:unhideWhenUsed="0"/>
+    <w:lsdException w:name="Colorful List Accent 3" w:semiHidden="0" w:uiPriority="72" w:unhideWhenUsed="0"/>
+    <w:lsdException w:name="Colorful Grid Accent 3" w:semiHidden="0" w:uiPriority="73" w:unhideWhenUsed="0"/>
+    <w:lsdException w:name="Light Shading Accent 4" w:semiHidden="0" w:uiPriority="60" w:unhideWhenUsed="0"/>
+    <w:lsdException w:name="Light List Accent 4" w:semiHidden="0" w:uiPriority="61" w:unhideWhenUsed="0"/>
+    <w:lsdException w:name="Light Grid Accent 4" w:semiHidden="0" w:uiPriority="62" w:unhideWhenUsed="0"/>
+    <w:lsdException w:name="Medium Shading 1 Accent 4" w:semiHidden="0" w:uiPriority="63" w:unhideWhenUsed="0"/>
+    <w:lsdException w:name="Medium Shading 2 Accent 4" w:semiHidden="0" w:uiPriority="64" w:unhideWhenUsed="0"/>
+    <w:lsdException w:name="Medium List 1 Accent 4" w:semiHidden="0" w:uiPriority="65" w:unhideWhenUsed="0"/>
+    <w:lsdException w:name="Medium List 2 Accent 4" w:semiHidden="0" w:uiPriority="66" w:unhideWhenUsed="0"/>
+    <w:lsdException w:name="Medium Grid 1 Accent 4" w:semiHidden="0" w:uiPriority="67" w:unhideWhenUsed="0"/>
+    <w:lsdException w:name="Medium Grid 2 Accent 4" w:semiHidden="0" w:uiPriority="68" w:unhideWhenUsed="0"/>
+    <w:lsdException w:name="Medium Grid 3 Accent 4" w:semiHidden="0" w:uiPriority="69" w:unhideWhenUsed="0"/>
+    <w:lsdException w:name="Dark List Accent 4" w:semiHidden="0" w:uiPriority="70" w:unhideWhenUsed="0"/>
+    <w:lsdException w:name="Colorful Shading Accent 4" w:semiHidden="0" w:uiPriority="71" w:unhideWhenUsed="0"/>
+    <w:lsdException w:name="Colorful List Accent 4" w:semiHidden="0" w:uiPriority="72" w:unhideWhenUsed="0"/>
+    <w:lsdException w:name="Colorful Grid Accent 4" w:semiHidden="0" w:uiPriority="73" w:unhideWhenUsed="0"/>
+    <w:lsdException w:name="Light Shading Accent 5" w:semiHidden="0" w:uiPriority="60" w:unhideWhenUsed="0"/>
+    <w:lsdException w:name="Light List Accent 5" w:semiHidden="0" w:uiPriority="61" w:unhideWhenUsed="0"/>
+    <w:lsdException w:name="Light Grid Accent 5" w:semiHidden="0" w:uiPriority="62" w:unhideWhenUsed="0"/>
+    <w:lsdException w:name="Medium Shading 1 Accent 5" w:semiHidden="0" w:uiPriority="63" w:unhideWhenUsed="0"/>
+    <w:lsdException w:name="Medium Shading 2 Accent 5" w:semiHidden="0" w:uiPriority="64" w:unhideWhenUsed="0"/>
+    <w:lsdException w:name="Medium List 1 Accent 5" w:semiHidden="0" w:uiPriority="65" w:unhideWhenUsed="0"/>
+    <w:lsdException w:name="Medium List 2 Accent 5" w:semiHidden="0" w:uiPriority="66" w:unhideWhenUsed="0"/>
+    <w:lsdException w:name="Medium Grid 1 Accent 5" w:semiHidden="0" w:uiPriority="67" w:unhideWhenUsed="0"/>
+    <w:lsdException w:name="Medium Grid 2 Accent 5" w:semiHidden="0" w:uiPriority="68" w:unhideWhenUsed="0"/>
+    <w:lsdException w:name="Medium Grid 3 Accent 5" w:semiHidden="0" w:uiPriority="69" w:unhideWhenUsed="0"/>
+    <w:lsdException w:name="Dark List Accent 5" w:semiHidden="0" w:uiPriority="70" w:unhideWhenUsed="0"/>
+    <w:lsdException w:name="Colorful Shading Accent 5" w:semiHidden="0" w:uiPriority="71" w:unhideWhenUsed="0"/>
+    <w:lsdException w:name="Colorful List Accent 5" w:semiHidden="0" w:uiPriority="72" w:unhideWhenUsed="0"/>
+    <w:lsdException w:name="Colorful Grid Accent 5" w:semiHidden="0" w:uiPriority="73" w:unhideWhenUsed="0"/>
+    <w:lsdException w:name="Light Shading Accent 6" w:semiHidden="0" w:uiPriority="60" w:unhideWhenUsed="0"/>
+    <w:lsdException w:name="Light List Accent 6" w:semiHidden="0" w:uiPriority="61" w:unhideWhenUsed="0"/>
+    <w:lsdException w:name="Light Grid Accent 6" w:semiHidden="0" w:uiPriority="62" w:unhideWhenUsed="0"/>
+    <w:lsdException w:name="Medium Shading 1 Accent 6" w:semiHidden="0" w:uiPriority="63" w:unhideWhenUsed="0"/>
+    <w:lsdException w:name="Medium Shading 2 Accent 6" w:semiHidden="0" w:uiPriority="64" w:unhideWhenUsed="0"/>
+    <w:lsdException w:name="Medium List 1 Accent 6" w:semiHidden="0" w:uiPriority="65" w:unhideWhenUsed="0"/>
+    <w:lsdException w:name="Medium List 2 Accent 6" w:semiHidden="0" w:uiPriority="66" w:unhideWhenUsed="0"/>
+    <w:lsdException w:name="Medium Grid 1 Accent 6" w:semiHidden="0" w:uiPriority="67" w:unhideWhenUsed="0"/>
+    <w:lsdException w:name="Medium Grid 2 Accent 6" w:semiHidden="0" w:uiPriority="68" w:unhideWhenUsed="0"/>
+    <w:lsdException w:name="Medium Grid 3 Accent 6" w:semiHidden="0" w:uiPriority="69" w:unhideWhenUsed="0"/>
+    <w:lsdException w:name="Dark List Accent 6" w:semiHidden="0" w:uiPriority="70" w:unhideWhenUsed="0"/>
+    <w:lsdException w:name="Colorful Shading Accent 6" w:semiHidden="0" w:uiPriority="71" w:unhideWhenUsed="0"/>
+    <w:lsdException w:name="Colorful List Accent 6" w:semiHidden="0" w:uiPriority="72" w:unhideWhenUsed="0"/>
+    <w:lsdException w:name="Colorful Grid Accent 6" w:semiHidden="0" w:uiPriority="73" w:unhideWhenUsed="0"/>
+    <w:lsdException w:name="Subtle Emphasis" w:semiHidden="0" w:uiPriority="19" w:unhideWhenUsed="0" w:qFormat="1"/>
+    <w:lsdException w:name="Intense Emphasis" w:semiHidden="0" w:uiPriority="21" w:unhideWhenUsed="0" w:qFormat="1"/>
+    <w:lsdException w:name="Subtle Reference" w:semiHidden="0" w:uiPriority="31" w:unhideWhenUsed="0" w:qFormat="1"/>
+    <w:lsdException w:name="Intense Reference" w:semiHidden="0" w:uiPriority="32" w:unhideWhenUsed="0" w:qFormat="1"/>
+    <w:lsdException w:name="Book Title" w:semiHidden="0" w:uiPriority="33" w:unhideWhenUsed="0" w:qFormat="1"/>
+    <w:lsdException w:name="Bibliography" w:uiPriority="37"/>
+    <w:lsdException w:name="TOC Heading" w:uiPriority="39" w:qFormat="1"/>
   </w:latentStyles>
   <w:style w:type="paragraph" w:default="1" w:styleId="Normal">
     <w:name w:val="Normal"/>
     <w:qFormat/>
+    <w:rsid w:val="002167FC"/>
   </w:style>
   <w:style w:type="paragraph" w:styleId="Heading1">
     <w:name w:val="heading 1"/>
@@ -3266,6 +3058,7 @@
     <w:next w:val="Normal"/>
     <w:uiPriority w:val="9"/>
     <w:qFormat/>
+    <w:rsid w:val="002167FC"/>
     <w:pPr>
       <w:keepNext/>
       <w:keepLines/>
@@ -3284,6 +3077,7 @@
     <w:uiPriority w:val="9"/>
     <w:unhideWhenUsed/>
     <w:qFormat/>
+    <w:rsid w:val="002167FC"/>
     <w:pPr>
       <w:keepNext/>
       <w:keepLines/>
@@ -3303,6 +3097,7 @@
     <w:semiHidden/>
     <w:unhideWhenUsed/>
     <w:qFormat/>
+    <w:rsid w:val="002167FC"/>
     <w:pPr>
       <w:keepNext/>
       <w:keepLines/>
@@ -3323,6 +3118,7 @@
     <w:semiHidden/>
     <w:unhideWhenUsed/>
     <w:qFormat/>
+    <w:rsid w:val="002167FC"/>
     <w:pPr>
       <w:keepNext/>
       <w:keepLines/>
@@ -3343,6 +3139,7 @@
     <w:semiHidden/>
     <w:unhideWhenUsed/>
     <w:qFormat/>
+    <w:rsid w:val="002167FC"/>
     <w:pPr>
       <w:keepNext/>
       <w:keepLines/>
@@ -3361,6 +3158,7 @@
     <w:semiHidden/>
     <w:unhideWhenUsed/>
     <w:qFormat/>
+    <w:rsid w:val="002167FC"/>
     <w:pPr>
       <w:keepNext/>
       <w:keepLines/>
@@ -3383,6 +3181,7 @@
     <w:uiPriority w:val="99"/>
     <w:semiHidden/>
     <w:unhideWhenUsed/>
+    <w:qFormat/>
     <w:tblPr>
       <w:tblInd w:w="0" w:type="dxa"/>
       <w:tblCellMar>
@@ -3405,6 +3204,7 @@
     <w:next w:val="Normal"/>
     <w:uiPriority w:val="10"/>
     <w:qFormat/>
+    <w:rsid w:val="002167FC"/>
     <w:pPr>
       <w:keepNext/>
       <w:keepLines/>
@@ -3421,6 +3221,7 @@
     <w:next w:val="Normal"/>
     <w:uiPriority w:val="11"/>
     <w:qFormat/>
+    <w:rsid w:val="002167FC"/>
     <w:pPr>
       <w:keepNext/>
       <w:keepLines/>
@@ -3430,6 +3231,36 @@
       <w:color w:val="666666"/>
       <w:sz w:val="30"/>
       <w:szCs w:val="30"/>
+    </w:rPr>
+  </w:style>
+  <w:style w:type="paragraph" w:styleId="BalloonText">
+    <w:name w:val="Balloon Text"/>
+    <w:basedOn w:val="Normal"/>
+    <w:link w:val="BalloonTextChar"/>
+    <w:uiPriority w:val="99"/>
+    <w:semiHidden/>
+    <w:unhideWhenUsed/>
+    <w:rsid w:val="00D16F36"/>
+    <w:pPr>
+      <w:spacing w:line="240" w:lineRule="auto"/>
+    </w:pPr>
+    <w:rPr>
+      <w:rFonts w:ascii="Tahoma" w:hAnsi="Tahoma" w:cs="Tahoma"/>
+      <w:sz w:val="16"/>
+      <w:szCs w:val="16"/>
+    </w:rPr>
+  </w:style>
+  <w:style w:type="character" w:customStyle="1" w:styleId="BalloonTextChar">
+    <w:name w:val="Balloon Text Char"/>
+    <w:basedOn w:val="DefaultParagraphFont"/>
+    <w:link w:val="BalloonText"/>
+    <w:uiPriority w:val="99"/>
+    <w:semiHidden/>
+    <w:rsid w:val="00D16F36"/>
+    <w:rPr>
+      <w:rFonts w:ascii="Tahoma" w:hAnsi="Tahoma" w:cs="Tahoma"/>
+      <w:sz w:val="16"/>
+      <w:szCs w:val="16"/>
     </w:rPr>
   </w:style>
 </w:styles>

</xml_diff>